<commit_message>
creación de documentación de el programa
</commit_message>
<xml_diff>
--- a/Documentacion/Documentación.docx
+++ b/Documentacion/Documentación.docx
@@ -1,12 +1,11 @@
 
 <file path=word/document.xml><?xml version="1.0" encoding="utf-8"?>
-<w:document xmlns:wpc="http://schemas.microsoft.com/office/word/2010/wordprocessingCanvas" xmlns:cx="http://schemas.microsoft.com/office/drawing/2014/chartex" xmlns:cx1="http://schemas.microsoft.com/office/drawing/2015/9/8/chartex" xmlns:cx2="http://schemas.microsoft.com/office/drawing/2015/10/21/chartex" xmlns:cx3="http://schemas.microsoft.com/office/drawing/2016/5/9/chartex" xmlns:cx4="http://schemas.microsoft.com/office/drawing/2016/5/10/chartex" xmlns:cx5="http://schemas.microsoft.com/office/drawing/2016/5/11/chartex" xmlns:cx6="http://schemas.microsoft.com/office/drawing/2016/5/12/chartex" xmlns:cx7="http://schemas.microsoft.com/office/drawing/2016/5/13/chartex" xmlns:cx8="http://schemas.microsoft.com/office/drawing/2016/5/14/chartex" xmlns:mc="http://schemas.openxmlformats.org/markup-compatibility/2006" xmlns:aink="http://schemas.microsoft.com/office/drawing/2016/ink" xmlns:am3d="http://schemas.microsoft.com/office/drawing/2017/model3d" xmlns:o="urn:schemas-microsoft-com:office:office" xmlns:r="http://schemas.openxmlformats.org/officeDocument/2006/relationships" xmlns:m="http://schemas.openxmlformats.org/officeDocument/2006/math" xmlns:v="urn:schemas-microsoft-com:vml" xmlns:wp14="http://schemas.microsoft.com/office/word/2010/wordprocessingDrawing" xmlns:wp="http://schemas.openxmlformats.org/drawingml/2006/wordprocessingDrawing" xmlns:w10="urn:schemas-microsoft-com:office:word" xmlns:w="http://schemas.openxmlformats.org/wordprocessingml/2006/main" xmlns:w14="http://schemas.microsoft.com/office/word/2010/wordml" xmlns:w15="http://schemas.microsoft.com/office/word/2012/wordml" xmlns:w16cid="http://schemas.microsoft.com/office/word/2016/wordml/cid" xmlns:w16se="http://schemas.microsoft.com/office/word/2015/wordml/symex" xmlns:wpg="http://schemas.microsoft.com/office/word/2010/wordprocessingGroup" xmlns:wpi="http://schemas.microsoft.com/office/word/2010/wordprocessingInk" xmlns:wne="http://schemas.microsoft.com/office/word/2006/wordml" xmlns:wps="http://schemas.microsoft.com/office/word/2010/wordprocessingShape" mc:Ignorable="w14 w15 w16se w16cid wp14">
+<w:document xmlns:wpc="http://schemas.microsoft.com/office/word/2010/wordprocessingCanvas" xmlns:cx="http://schemas.microsoft.com/office/drawing/2014/chartex" xmlns:cx1="http://schemas.microsoft.com/office/drawing/2015/9/8/chartex" xmlns:cx2="http://schemas.microsoft.com/office/drawing/2015/10/21/chartex" xmlns:cx3="http://schemas.microsoft.com/office/drawing/2016/5/9/chartex" xmlns:cx4="http://schemas.microsoft.com/office/drawing/2016/5/10/chartex" xmlns:cx5="http://schemas.microsoft.com/office/drawing/2016/5/11/chartex" xmlns:cx6="http://schemas.microsoft.com/office/drawing/2016/5/12/chartex" xmlns:cx7="http://schemas.microsoft.com/office/drawing/2016/5/13/chartex" xmlns:cx8="http://schemas.microsoft.com/office/drawing/2016/5/14/chartex" xmlns:mc="http://schemas.openxmlformats.org/markup-compatibility/2006" xmlns:aink="http://schemas.microsoft.com/office/drawing/2016/ink" xmlns:am3d="http://schemas.microsoft.com/office/drawing/2017/model3d" xmlns:o="urn:schemas-microsoft-com:office:office" xmlns:oel="http://schemas.microsoft.com/office/2019/extlst" xmlns:r="http://schemas.openxmlformats.org/officeDocument/2006/relationships" xmlns:m="http://schemas.openxmlformats.org/officeDocument/2006/math" xmlns:v="urn:schemas-microsoft-com:vml" xmlns:wp14="http://schemas.microsoft.com/office/word/2010/wordprocessingDrawing" xmlns:wp="http://schemas.openxmlformats.org/drawingml/2006/wordprocessingDrawing" xmlns:w10="urn:schemas-microsoft-com:office:word" xmlns:w="http://schemas.openxmlformats.org/wordprocessingml/2006/main" xmlns:w14="http://schemas.microsoft.com/office/word/2010/wordml" xmlns:w15="http://schemas.microsoft.com/office/word/2012/wordml" xmlns:w16cex="http://schemas.microsoft.com/office/word/2018/wordml/cex" xmlns:w16cid="http://schemas.microsoft.com/office/word/2016/wordml/cid" xmlns:w16="http://schemas.microsoft.com/office/word/2018/wordml" xmlns:w16du="http://schemas.microsoft.com/office/word/2023/wordml/word16du" xmlns:w16sdtdh="http://schemas.microsoft.com/office/word/2020/wordml/sdtdatahash" xmlns:w16se="http://schemas.microsoft.com/office/word/2015/wordml/symex" xmlns:wpg="http://schemas.microsoft.com/office/word/2010/wordprocessingGroup" xmlns:wpi="http://schemas.microsoft.com/office/word/2010/wordprocessingInk" xmlns:wne="http://schemas.microsoft.com/office/word/2006/wordml" xmlns:wps="http://schemas.microsoft.com/office/word/2010/wordprocessingShape" mc:Ignorable="w14 w15 w16se w16cid w16 w16cex w16sdtdh wp14">
   <w:body>
     <w:p>
       <w:pPr>
         <w:spacing w:after="156"/>
         <w:ind w:right="405"/>
-        <w:jc w:val="center"/>
         <w:rPr>
           <w:rFonts w:ascii="Arial" w:hAnsi="Arial" w:cs="Arial"/>
           <w:b/>
@@ -14,6 +13,87 @@
           <w:szCs w:val="24"/>
         </w:rPr>
       </w:pPr>
+      <w:r>
+        <w:rPr>
+          <w:rFonts w:ascii="Arial" w:hAnsi="Arial" w:cs="Arial"/>
+          <w:b/>
+          <w:sz w:val="24"/>
+          <w:szCs w:val="24"/>
+        </w:rPr>
+        <w:t>COLABORADORES DE ESTE PROYECTO:</w:t>
+      </w:r>
+    </w:p>
+    <w:p>
+      <w:pPr>
+        <w:pStyle w:val="Prrafodelista"/>
+        <w:numPr>
+          <w:ilvl w:val="0"/>
+          <w:numId w:val="7"/>
+        </w:numPr>
+        <w:spacing w:after="156"/>
+        <w:ind w:right="405"/>
+        <w:rPr>
+          <w:rFonts w:ascii="Arial" w:hAnsi="Arial" w:cs="Arial"/>
+          <w:b/>
+          <w:szCs w:val="24"/>
+        </w:rPr>
+      </w:pPr>
+      <w:r>
+        <w:rPr>
+          <w:rFonts w:ascii="Arial" w:hAnsi="Arial" w:cs="Arial"/>
+          <w:b/>
+          <w:szCs w:val="24"/>
+        </w:rPr>
+        <w:t>Jean Adam Casa Unancha</w:t>
+      </w:r>
+    </w:p>
+    <w:p>
+      <w:pPr>
+        <w:pStyle w:val="Prrafodelista"/>
+        <w:numPr>
+          <w:ilvl w:val="0"/>
+          <w:numId w:val="7"/>
+        </w:numPr>
+        <w:spacing w:after="156"/>
+        <w:ind w:right="405"/>
+        <w:rPr>
+          <w:rFonts w:ascii="Arial" w:hAnsi="Arial" w:cs="Arial"/>
+          <w:b/>
+          <w:szCs w:val="24"/>
+        </w:rPr>
+      </w:pPr>
+      <w:r>
+        <w:rPr>
+          <w:rFonts w:ascii="Arial" w:hAnsi="Arial" w:cs="Arial"/>
+          <w:b/>
+          <w:szCs w:val="24"/>
+        </w:rPr>
+        <w:t>Josue Paul Apaza Lipa</w:t>
+      </w:r>
+    </w:p>
+    <w:p>
+      <w:pPr>
+        <w:pStyle w:val="Prrafodelista"/>
+        <w:numPr>
+          <w:ilvl w:val="0"/>
+          <w:numId w:val="7"/>
+        </w:numPr>
+        <w:spacing w:after="156"/>
+        <w:ind w:right="405"/>
+        <w:rPr>
+          <w:rFonts w:ascii="Arial" w:hAnsi="Arial" w:cs="Arial"/>
+          <w:b/>
+          <w:szCs w:val="24"/>
+        </w:rPr>
+      </w:pPr>
+      <w:r>
+        <w:rPr>
+          <w:rFonts w:ascii="Arial" w:hAnsi="Arial" w:cs="Arial"/>
+          <w:b/>
+          <w:szCs w:val="24"/>
+        </w:rPr>
+        <w:t>Americo Estrada sanchez</w:t>
+      </w:r>
     </w:p>
     <w:p>
       <w:pPr>
@@ -659,320 +739,319 @@
           <w:b/>
           <w:sz w:val="24"/>
         </w:rPr>
+        <w:t>INTRODUCCIÓN</w:t>
+      </w:r>
+    </w:p>
+    <w:p>
+      <w:pPr>
+        <w:tabs>
+          <w:tab w:val="left" w:pos="5948"/>
+        </w:tabs>
+        <w:jc w:val="both"/>
+        <w:rPr>
+          <w:rFonts w:ascii="Arial" w:hAnsi="Arial" w:cs="Arial"/>
+          <w:noProof/>
+          <w:sz w:val="24"/>
+          <w:lang w:eastAsia="es-ES"/>
+        </w:rPr>
+      </w:pPr>
+      <w:r>
+        <w:rPr>
+          <w:rFonts w:ascii="Arial" w:hAnsi="Arial" w:cs="Arial"/>
+          <w:noProof/>
+          <w:sz w:val="24"/>
+          <w:lang w:eastAsia="es-ES"/>
+        </w:rPr>
+        <w:t xml:space="preserve">En la actualidad, </w:t>
+      </w:r>
+      <w:r>
+        <w:rPr>
+          <w:rFonts w:ascii="Arial" w:hAnsi="Arial" w:cs="Arial"/>
+          <w:noProof/>
+          <w:sz w:val="24"/>
+          <w:lang w:eastAsia="es-ES"/>
+        </w:rPr>
+        <w:t xml:space="preserve">desarrollar aplicaciones en C, C++ o bien, en un lenguaje de programación de bajo nivel, se le dice que sólo sirven para generar un mejor entendimiento para el incremento de lógica. Sin embargo, los que suelen transmitir ese tipo de ideas, probablemente no han construido aplicaciones que estén a la altura del lenguaje. </w:t>
+      </w:r>
+      <w:r>
+        <w:rPr>
+          <w:rFonts w:ascii="Arial" w:hAnsi="Arial" w:cs="Arial"/>
+          <w:noProof/>
+          <w:sz w:val="24"/>
+          <w:lang w:eastAsia="es-ES"/>
+        </w:rPr>
+        <w:t>Hay que desmantelar ese pensamiento.</w:t>
+      </w:r>
+    </w:p>
+    <w:p>
+      <w:pPr>
+        <w:tabs>
+          <w:tab w:val="left" w:pos="5948"/>
+        </w:tabs>
+        <w:jc w:val="both"/>
+        <w:rPr>
+          <w:rFonts w:ascii="Arial" w:hAnsi="Arial" w:cs="Arial"/>
+          <w:noProof/>
+          <w:sz w:val="24"/>
+          <w:lang w:eastAsia="es-ES"/>
+        </w:rPr>
+      </w:pPr>
+    </w:p>
+    <w:p>
+      <w:pPr>
+        <w:tabs>
+          <w:tab w:val="left" w:pos="5948"/>
+        </w:tabs>
+        <w:jc w:val="both"/>
+        <w:rPr>
+          <w:rFonts w:ascii="Arial" w:hAnsi="Arial" w:cs="Arial"/>
+          <w:noProof/>
+          <w:sz w:val="24"/>
+          <w:lang w:eastAsia="es-ES"/>
+        </w:rPr>
+      </w:pPr>
+      <w:r>
+        <w:rPr>
+          <w:rFonts w:ascii="Arial" w:hAnsi="Arial" w:cs="Arial"/>
+          <w:noProof/>
+          <w:sz w:val="24"/>
+          <w:lang w:eastAsia="es-ES"/>
+        </w:rPr>
+        <w:t>Ahora bien, aprovechar este proyecto para sacar el máximo provecho en cuando aprendizaje, es fundamental, así que se desarrollará una aplicación de agenda, donde esta almacene contactos; estos contactos tienen atributos, tal y como si estuvieses gestionando con la aplicación que tienes instalada en el móvil u ordenador. Dejar de alguna manera todo aquello que fuere estático y convertirlo en algo dinámico, donde el usuario final tenga la capacidad de juguetear con la aplicación hasta dominar su uso y que realmente valga la pena utilizarla.</w:t>
+      </w:r>
+    </w:p>
+    <w:p>
+      <w:pPr>
+        <w:tabs>
+          <w:tab w:val="left" w:pos="5948"/>
+        </w:tabs>
+        <w:jc w:val="both"/>
+        <w:rPr>
+          <w:rFonts w:ascii="Arial" w:hAnsi="Arial" w:cs="Arial"/>
+          <w:noProof/>
+          <w:sz w:val="24"/>
+          <w:lang w:eastAsia="es-ES"/>
+        </w:rPr>
+      </w:pPr>
+    </w:p>
+    <w:p>
+      <w:pPr>
+        <w:tabs>
+          <w:tab w:val="left" w:pos="5948"/>
+        </w:tabs>
+        <w:jc w:val="both"/>
+        <w:rPr>
+          <w:rFonts w:ascii="Arial" w:hAnsi="Arial" w:cs="Arial"/>
+          <w:noProof/>
+          <w:sz w:val="24"/>
+          <w:lang w:eastAsia="es-ES"/>
+        </w:rPr>
+      </w:pPr>
+      <w:r>
+        <w:rPr>
+          <w:rFonts w:ascii="Arial" w:hAnsi="Arial" w:cs="Arial"/>
+          <w:noProof/>
+          <w:sz w:val="24"/>
+          <w:lang w:eastAsia="es-ES"/>
+        </w:rPr>
+        <w:t>Este proyecto requiere de escribirla en C++, aunque con altas referencias del lenguaje C, hasta el punto que no cueste convertir el código fuente en este otro.</w:t>
+      </w:r>
+    </w:p>
+    <w:p>
+      <w:pPr>
+        <w:tabs>
+          <w:tab w:val="left" w:pos="5948"/>
+        </w:tabs>
+        <w:jc w:val="both"/>
+        <w:rPr>
+          <w:rFonts w:ascii="Arial" w:hAnsi="Arial" w:cs="Arial"/>
+          <w:noProof/>
+          <w:sz w:val="24"/>
+          <w:lang w:eastAsia="es-ES"/>
+        </w:rPr>
+      </w:pPr>
+    </w:p>
+    <w:p>
+      <w:pPr>
+        <w:tabs>
+          <w:tab w:val="left" w:pos="5948"/>
+        </w:tabs>
+        <w:jc w:val="both"/>
+        <w:rPr>
+          <w:rFonts w:ascii="Arial" w:hAnsi="Arial" w:cs="Arial"/>
+          <w:noProof/>
+          <w:sz w:val="24"/>
+          <w:lang w:eastAsia="es-ES"/>
+        </w:rPr>
+      </w:pPr>
+      <w:r>
+        <w:rPr>
+          <w:rFonts w:ascii="Arial" w:hAnsi="Arial" w:cs="Arial"/>
+          <w:noProof/>
+          <w:sz w:val="24"/>
+          <w:lang w:eastAsia="es-ES"/>
+        </w:rPr>
+        <w:t xml:space="preserve">Existen algunos requerimientos dentro de la estructura de la aplicación, al menos en el punto importante y es sobre qué va a almacenar, en este caso, estarán definidor los atributos: Nombre, Teléfono, Celular, Email y Fecha de nacimiento. </w:t>
+      </w:r>
+    </w:p>
+    <w:p>
+      <w:pPr>
+        <w:tabs>
+          <w:tab w:val="left" w:pos="5948"/>
+        </w:tabs>
+        <w:jc w:val="both"/>
+        <w:rPr>
+          <w:rFonts w:ascii="Arial" w:hAnsi="Arial" w:cs="Arial"/>
+          <w:noProof/>
+          <w:sz w:val="24"/>
+          <w:lang w:eastAsia="es-ES"/>
+        </w:rPr>
+      </w:pPr>
+    </w:p>
+    <w:p>
+      <w:pPr>
+        <w:tabs>
+          <w:tab w:val="left" w:pos="5948"/>
+        </w:tabs>
+        <w:jc w:val="both"/>
+        <w:rPr>
+          <w:rFonts w:ascii="Arial" w:hAnsi="Arial" w:cs="Arial"/>
+          <w:noProof/>
+          <w:sz w:val="24"/>
+          <w:lang w:eastAsia="es-ES"/>
+        </w:rPr>
+      </w:pPr>
+      <w:r>
+        <w:rPr>
+          <w:rFonts w:ascii="Arial" w:hAnsi="Arial" w:cs="Arial"/>
+          <w:noProof/>
+          <w:sz w:val="24"/>
+          <w:lang w:eastAsia="es-ES"/>
+        </w:rPr>
+        <w:t>El funcionamiento estará en la gestión de los contactos, como temas principales, el mostrar o listar los contactos que existan en la agenda, además de buscar, actualizar o modificar y eliminar.</w:t>
+      </w:r>
+    </w:p>
+    <w:p>
+      <w:pPr>
+        <w:tabs>
+          <w:tab w:val="left" w:pos="5948"/>
+        </w:tabs>
+        <w:jc w:val="both"/>
+        <w:rPr>
+          <w:rFonts w:ascii="Arial" w:hAnsi="Arial" w:cs="Arial"/>
+          <w:noProof/>
+          <w:sz w:val="24"/>
+          <w:lang w:eastAsia="es-ES"/>
+        </w:rPr>
+      </w:pPr>
+    </w:p>
+    <w:p>
+      <w:pPr>
+        <w:tabs>
+          <w:tab w:val="left" w:pos="5948"/>
+        </w:tabs>
+        <w:jc w:val="both"/>
+        <w:rPr>
+          <w:rFonts w:ascii="Arial" w:hAnsi="Arial" w:cs="Arial"/>
+          <w:noProof/>
+          <w:sz w:val="24"/>
+          <w:lang w:eastAsia="es-ES"/>
+        </w:rPr>
+      </w:pPr>
+      <w:r>
+        <w:rPr>
+          <w:rFonts w:ascii="Arial" w:hAnsi="Arial" w:cs="Arial"/>
+          <w:noProof/>
+          <w:sz w:val="24"/>
+          <w:lang w:eastAsia="es-ES"/>
+        </w:rPr>
+        <w:t xml:space="preserve">Los eventos que existirán será que se puedan aplicar filtros, objetivamente en la sección de aplicar una búsqueda; que dicha búsqueda se pueda realizar por medio de los atributos del contacto, ya sea por Nombre, Teléfono, </w:t>
+      </w:r>
+      <w:r>
+        <w:rPr>
+          <w:rFonts w:ascii="Arial" w:hAnsi="Arial" w:cs="Arial"/>
+          <w:noProof/>
+          <w:sz w:val="24"/>
+          <w:lang w:eastAsia="es-ES"/>
+        </w:rPr>
+        <w:t>Celular o Email. Asimismo para agregar se tomará en cuenta parte de estos procedimientos, ya que al agregar un nuevo contacto se tendrá que comprobar si el nombre nuevo que se está ingresando se encuentra en la “base de datos” (la estructura), de tal manera que si se encuentra, se tendrá que escribir nuevos datos que no choquen con los ya registrados.</w:t>
+      </w:r>
+    </w:p>
+    <w:p>
+      <w:pPr>
+        <w:tabs>
+          <w:tab w:val="left" w:pos="5948"/>
+        </w:tabs>
+        <w:jc w:val="both"/>
+        <w:rPr>
+          <w:rFonts w:ascii="Arial" w:hAnsi="Arial" w:cs="Arial"/>
+          <w:noProof/>
+          <w:sz w:val="24"/>
+          <w:lang w:eastAsia="es-ES"/>
+        </w:rPr>
+      </w:pPr>
+    </w:p>
+    <w:p>
+      <w:pPr>
+        <w:tabs>
+          <w:tab w:val="left" w:pos="5948"/>
+        </w:tabs>
+        <w:jc w:val="both"/>
+        <w:rPr>
+          <w:rFonts w:ascii="Arial" w:hAnsi="Arial" w:cs="Arial"/>
+          <w:noProof/>
+          <w:sz w:val="24"/>
+          <w:lang w:eastAsia="es-ES"/>
+        </w:rPr>
+      </w:pPr>
+      <w:r>
+        <w:rPr>
+          <w:rFonts w:ascii="Arial" w:hAnsi="Arial" w:cs="Arial"/>
+          <w:noProof/>
+          <w:sz w:val="24"/>
+          <w:lang w:eastAsia="es-ES"/>
+        </w:rPr>
         <w:lastRenderedPageBreak/>
-        <w:t>INTRODUCCIÓN</w:t>
-      </w:r>
-    </w:p>
-    <w:p>
-      <w:pPr>
-        <w:tabs>
-          <w:tab w:val="left" w:pos="5948"/>
-        </w:tabs>
-        <w:jc w:val="both"/>
-        <w:rPr>
-          <w:rFonts w:ascii="Arial" w:hAnsi="Arial" w:cs="Arial"/>
+        <w:t>Los menús de la aplicación son interactivos, prácticamente haciendo una mueca completa a una aplicación normal para móvil, web o desktop en cuanto a la filosofía de su manipulación. Por lo que no es una aplicación predecible.</w:t>
+      </w:r>
+    </w:p>
+    <w:p>
+      <w:pPr>
+        <w:tabs>
+          <w:tab w:val="left" w:pos="5948"/>
+        </w:tabs>
+        <w:jc w:val="center"/>
+        <w:rPr>
+          <w:rFonts w:ascii="Arial" w:hAnsi="Arial" w:cs="Arial"/>
+          <w:b/>
           <w:noProof/>
           <w:sz w:val="24"/>
           <w:lang w:eastAsia="es-ES"/>
         </w:rPr>
       </w:pPr>
-      <w:r>
-        <w:rPr>
-          <w:rFonts w:ascii="Arial" w:hAnsi="Arial" w:cs="Arial"/>
+    </w:p>
+    <w:p>
+      <w:pPr>
+        <w:tabs>
+          <w:tab w:val="left" w:pos="5948"/>
+        </w:tabs>
+        <w:jc w:val="center"/>
+        <w:rPr>
+          <w:rFonts w:ascii="Arial" w:hAnsi="Arial" w:cs="Arial"/>
+          <w:b/>
           <w:noProof/>
           <w:sz w:val="24"/>
           <w:lang w:eastAsia="es-ES"/>
         </w:rPr>
-        <w:t xml:space="preserve">En la actualidad, </w:t>
-      </w:r>
-      <w:r>
-        <w:rPr>
-          <w:rFonts w:ascii="Arial" w:hAnsi="Arial" w:cs="Arial"/>
+      </w:pPr>
+      <w:r>
+        <w:rPr>
+          <w:rFonts w:ascii="Arial" w:hAnsi="Arial" w:cs="Arial"/>
+          <w:b/>
           <w:noProof/>
           <w:sz w:val="24"/>
           <w:lang w:eastAsia="es-ES"/>
         </w:rPr>
-        <w:t xml:space="preserve">desarrollar aplicaciones en C, C++ o bien, en un lenguaje de programación de bajo nivel, se le dice que sólo sirven para generar un mejor entendimiento para el incremento de lógica. Sin embargo, los que suelen transmitir ese tipo de ideas, probablemente no han construido aplicaciones que estén a la altura del lenguaje. </w:t>
-      </w:r>
-      <w:r>
-        <w:rPr>
-          <w:rFonts w:ascii="Arial" w:hAnsi="Arial" w:cs="Arial"/>
-          <w:noProof/>
-          <w:sz w:val="24"/>
-          <w:lang w:eastAsia="es-ES"/>
-        </w:rPr>
-        <w:t>Hay que desmantelar ese pensamiento.</w:t>
-      </w:r>
-    </w:p>
-    <w:p>
-      <w:pPr>
-        <w:tabs>
-          <w:tab w:val="left" w:pos="5948"/>
-        </w:tabs>
-        <w:jc w:val="both"/>
-        <w:rPr>
-          <w:rFonts w:ascii="Arial" w:hAnsi="Arial" w:cs="Arial"/>
-          <w:noProof/>
-          <w:sz w:val="24"/>
-          <w:lang w:eastAsia="es-ES"/>
-        </w:rPr>
-      </w:pPr>
-    </w:p>
-    <w:p>
-      <w:pPr>
-        <w:tabs>
-          <w:tab w:val="left" w:pos="5948"/>
-        </w:tabs>
-        <w:jc w:val="both"/>
-        <w:rPr>
-          <w:rFonts w:ascii="Arial" w:hAnsi="Arial" w:cs="Arial"/>
-          <w:noProof/>
-          <w:sz w:val="24"/>
-          <w:lang w:eastAsia="es-ES"/>
-        </w:rPr>
-      </w:pPr>
-      <w:r>
-        <w:rPr>
-          <w:rFonts w:ascii="Arial" w:hAnsi="Arial" w:cs="Arial"/>
-          <w:noProof/>
-          <w:sz w:val="24"/>
-          <w:lang w:eastAsia="es-ES"/>
-        </w:rPr>
-        <w:t>Ahora bien, aprovechar este proyecto para sacar el máximo provecho en cuando aprendizaje, es fundamental, así que se desarrollará una aplicación de agenda, donde esta almacene contactos; estos contactos tienen atributos, tal y como si estuvieses gestionando con la aplicación que tienes instalada en el móvil u ordenador. Dejar de alguna manera todo aquello que fuere estático y convertirlo en algo dinámico, donde el usuario final tenga la capacidad de juguetear con la aplicación hasta dominar su uso y que realmente valga la pena utilizarla.</w:t>
-      </w:r>
-    </w:p>
-    <w:p>
-      <w:pPr>
-        <w:tabs>
-          <w:tab w:val="left" w:pos="5948"/>
-        </w:tabs>
-        <w:jc w:val="both"/>
-        <w:rPr>
-          <w:rFonts w:ascii="Arial" w:hAnsi="Arial" w:cs="Arial"/>
-          <w:noProof/>
-          <w:sz w:val="24"/>
-          <w:lang w:eastAsia="es-ES"/>
-        </w:rPr>
-      </w:pPr>
-    </w:p>
-    <w:p>
-      <w:pPr>
-        <w:tabs>
-          <w:tab w:val="left" w:pos="5948"/>
-        </w:tabs>
-        <w:jc w:val="both"/>
-        <w:rPr>
-          <w:rFonts w:ascii="Arial" w:hAnsi="Arial" w:cs="Arial"/>
-          <w:noProof/>
-          <w:sz w:val="24"/>
-          <w:lang w:eastAsia="es-ES"/>
-        </w:rPr>
-      </w:pPr>
-      <w:r>
-        <w:rPr>
-          <w:rFonts w:ascii="Arial" w:hAnsi="Arial" w:cs="Arial"/>
-          <w:noProof/>
-          <w:sz w:val="24"/>
-          <w:lang w:eastAsia="es-ES"/>
-        </w:rPr>
-        <w:t>Este proyecto requiere de escribirla en C++, aunque con altas referencias del lenguaje C, hasta el punto que no cueste convertir el código fuente en este otro.</w:t>
-      </w:r>
-    </w:p>
-    <w:p>
-      <w:pPr>
-        <w:tabs>
-          <w:tab w:val="left" w:pos="5948"/>
-        </w:tabs>
-        <w:jc w:val="both"/>
-        <w:rPr>
-          <w:rFonts w:ascii="Arial" w:hAnsi="Arial" w:cs="Arial"/>
-          <w:noProof/>
-          <w:sz w:val="24"/>
-          <w:lang w:eastAsia="es-ES"/>
-        </w:rPr>
-      </w:pPr>
-    </w:p>
-    <w:p>
-      <w:pPr>
-        <w:tabs>
-          <w:tab w:val="left" w:pos="5948"/>
-        </w:tabs>
-        <w:jc w:val="both"/>
-        <w:rPr>
-          <w:rFonts w:ascii="Arial" w:hAnsi="Arial" w:cs="Arial"/>
-          <w:noProof/>
-          <w:sz w:val="24"/>
-          <w:lang w:eastAsia="es-ES"/>
-        </w:rPr>
-      </w:pPr>
-      <w:r>
-        <w:rPr>
-          <w:rFonts w:ascii="Arial" w:hAnsi="Arial" w:cs="Arial"/>
-          <w:noProof/>
-          <w:sz w:val="24"/>
-          <w:lang w:eastAsia="es-ES"/>
-        </w:rPr>
-        <w:t xml:space="preserve">Existen algunos requerimientos dentro de la estructura de la aplicación, al menos en el punto importante y es sobre qué va a almacenar, en este caso, estarán definidor los atributos: Nombre, Teléfono, Celular, Email y Fecha de nacimiento. </w:t>
-      </w:r>
-    </w:p>
-    <w:p>
-      <w:pPr>
-        <w:tabs>
-          <w:tab w:val="left" w:pos="5948"/>
-        </w:tabs>
-        <w:jc w:val="both"/>
-        <w:rPr>
-          <w:rFonts w:ascii="Arial" w:hAnsi="Arial" w:cs="Arial"/>
-          <w:noProof/>
-          <w:sz w:val="24"/>
-          <w:lang w:eastAsia="es-ES"/>
-        </w:rPr>
-      </w:pPr>
-    </w:p>
-    <w:p>
-      <w:pPr>
-        <w:tabs>
-          <w:tab w:val="left" w:pos="5948"/>
-        </w:tabs>
-        <w:jc w:val="both"/>
-        <w:rPr>
-          <w:rFonts w:ascii="Arial" w:hAnsi="Arial" w:cs="Arial"/>
-          <w:noProof/>
-          <w:sz w:val="24"/>
-          <w:lang w:eastAsia="es-ES"/>
-        </w:rPr>
-      </w:pPr>
-      <w:r>
-        <w:rPr>
-          <w:rFonts w:ascii="Arial" w:hAnsi="Arial" w:cs="Arial"/>
-          <w:noProof/>
-          <w:sz w:val="24"/>
-          <w:lang w:eastAsia="es-ES"/>
-        </w:rPr>
-        <w:t>El funcionamiento estará en la gestión de los contactos, como temas principales, el mostrar o listar los contactos que existan en la agenda, además de buscar, actualizar o modificar y eliminar.</w:t>
-      </w:r>
-    </w:p>
-    <w:p>
-      <w:pPr>
-        <w:tabs>
-          <w:tab w:val="left" w:pos="5948"/>
-        </w:tabs>
-        <w:jc w:val="both"/>
-        <w:rPr>
-          <w:rFonts w:ascii="Arial" w:hAnsi="Arial" w:cs="Arial"/>
-          <w:noProof/>
-          <w:sz w:val="24"/>
-          <w:lang w:eastAsia="es-ES"/>
-        </w:rPr>
-      </w:pPr>
-    </w:p>
-    <w:p>
-      <w:pPr>
-        <w:tabs>
-          <w:tab w:val="left" w:pos="5948"/>
-        </w:tabs>
-        <w:jc w:val="both"/>
-        <w:rPr>
-          <w:rFonts w:ascii="Arial" w:hAnsi="Arial" w:cs="Arial"/>
-          <w:noProof/>
-          <w:sz w:val="24"/>
-          <w:lang w:eastAsia="es-ES"/>
-        </w:rPr>
-      </w:pPr>
-      <w:r>
-        <w:rPr>
-          <w:rFonts w:ascii="Arial" w:hAnsi="Arial" w:cs="Arial"/>
-          <w:noProof/>
-          <w:sz w:val="24"/>
-          <w:lang w:eastAsia="es-ES"/>
-        </w:rPr>
-        <w:t xml:space="preserve">Los eventos que existirán será que se puedan aplicar filtros, objetivamente en la sección de aplicar una búsqueda; que dicha búsqueda se pueda realizar por medio de los atributos del contacto, ya sea por Nombre, Teléfono, </w:t>
-      </w:r>
-      <w:r>
-        <w:rPr>
-          <w:rFonts w:ascii="Arial" w:hAnsi="Arial" w:cs="Arial"/>
-          <w:noProof/>
-          <w:sz w:val="24"/>
-          <w:lang w:eastAsia="es-ES"/>
-        </w:rPr>
-        <w:t>Celular o Email. Asimismo para agregar se tomará en cuenta parte de estos procedimientos, ya que al agregar un nuevo contacto se tendrá que comprobar si el nombre nuevo que se está ingresando se encuentra en la “base de datos” (la estructura), de tal manera que si se encuentra, se tendrá que escribir nuevos datos que no choquen con los ya registrados.</w:t>
-      </w:r>
-    </w:p>
-    <w:p>
-      <w:pPr>
-        <w:tabs>
-          <w:tab w:val="left" w:pos="5948"/>
-        </w:tabs>
-        <w:jc w:val="both"/>
-        <w:rPr>
-          <w:rFonts w:ascii="Arial" w:hAnsi="Arial" w:cs="Arial"/>
-          <w:noProof/>
-          <w:sz w:val="24"/>
-          <w:lang w:eastAsia="es-ES"/>
-        </w:rPr>
-      </w:pPr>
-    </w:p>
-    <w:p>
-      <w:pPr>
-        <w:tabs>
-          <w:tab w:val="left" w:pos="5948"/>
-        </w:tabs>
-        <w:jc w:val="both"/>
-        <w:rPr>
-          <w:rFonts w:ascii="Arial" w:hAnsi="Arial" w:cs="Arial"/>
-          <w:noProof/>
-          <w:sz w:val="24"/>
-          <w:lang w:eastAsia="es-ES"/>
-        </w:rPr>
-      </w:pPr>
-      <w:r>
-        <w:rPr>
-          <w:rFonts w:ascii="Arial" w:hAnsi="Arial" w:cs="Arial"/>
-          <w:noProof/>
-          <w:sz w:val="24"/>
-          <w:lang w:eastAsia="es-ES"/>
-        </w:rPr>
-        <w:t>Los menús de la aplicación son interactivos, prácticamente haciendo una mueca completa a una aplicación normal para móvil, web o desktop en cuanto a la filosofía de su manipulación. Por lo que no es una aplicación predecible.</w:t>
-      </w:r>
-    </w:p>
-    <w:p>
-      <w:pPr>
-        <w:tabs>
-          <w:tab w:val="left" w:pos="5948"/>
-        </w:tabs>
-        <w:jc w:val="center"/>
-        <w:rPr>
-          <w:rFonts w:ascii="Arial" w:hAnsi="Arial" w:cs="Arial"/>
-          <w:b/>
-          <w:noProof/>
-          <w:sz w:val="24"/>
-          <w:lang w:eastAsia="es-ES"/>
-        </w:rPr>
-      </w:pPr>
-    </w:p>
-    <w:p>
-      <w:pPr>
-        <w:tabs>
-          <w:tab w:val="left" w:pos="5948"/>
-        </w:tabs>
-        <w:jc w:val="center"/>
-        <w:rPr>
-          <w:rFonts w:ascii="Arial" w:hAnsi="Arial" w:cs="Arial"/>
-          <w:b/>
-          <w:noProof/>
-          <w:sz w:val="24"/>
-          <w:lang w:eastAsia="es-ES"/>
-        </w:rPr>
-      </w:pPr>
-      <w:r>
-        <w:rPr>
-          <w:rFonts w:ascii="Arial" w:hAnsi="Arial" w:cs="Arial"/>
-          <w:b/>
-          <w:noProof/>
-          <w:sz w:val="24"/>
-          <w:lang w:eastAsia="es-ES"/>
-        </w:rPr>
-        <w:lastRenderedPageBreak/>
         <w:t>OBJETIVOS DEL PROYECTO</w:t>
       </w:r>
     </w:p>
@@ -1630,40 +1709,57 @@
           <w:noProof/>
           <w:sz w:val="24"/>
         </w:rPr>
-        <w:t>La existencia de información en la estructura me dice que hay contactos en la agenda y que ahora sí, se puede mostrar menús de opciones para poder navegar sobre algunas como: Realizar una búsqueda, Listar, Salir de la aplicación.</w:t>
-      </w:r>
-    </w:p>
-    <w:p>
-      <w:pPr>
-        <w:tabs>
-          <w:tab w:val="left" w:pos="5948"/>
-        </w:tabs>
-        <w:jc w:val="both"/>
-        <w:rPr>
-          <w:rFonts w:ascii="Arial" w:hAnsi="Arial" w:cs="Arial"/>
-          <w:noProof/>
-          <w:sz w:val="24"/>
-        </w:rPr>
-      </w:pPr>
-    </w:p>
-    <w:p>
-      <w:pPr>
-        <w:tabs>
-          <w:tab w:val="left" w:pos="5948"/>
-        </w:tabs>
-        <w:jc w:val="both"/>
-        <w:rPr>
-          <w:rFonts w:ascii="Arial" w:hAnsi="Arial" w:cs="Arial"/>
-          <w:noProof/>
-          <w:sz w:val="24"/>
-        </w:rPr>
-      </w:pPr>
-      <w:r>
-        <w:rPr>
-          <w:rFonts w:ascii="Arial" w:hAnsi="Arial" w:cs="Arial"/>
-          <w:noProof/>
-          <w:sz w:val="24"/>
-        </w:rPr>
+        <w:t>La existencia de información en la estructura me dice que hay contactos en la agenda y que ahora sí, se puede mostrar menús de opciones para poder navegar sobre algunas como: Realizar una búsqueda, Listar,</w:t>
+      </w:r>
+      <w:r>
+        <w:rPr>
+          <w:rFonts w:ascii="Arial" w:hAnsi="Arial" w:cs="Arial"/>
+          <w:noProof/>
+          <w:sz w:val="24"/>
+        </w:rPr>
+        <w:t xml:space="preserve"> Eliminar, Agregar contacto, </w:t>
+      </w:r>
+      <w:r>
+        <w:rPr>
+          <w:rFonts w:ascii="Arial" w:hAnsi="Arial" w:cs="Arial"/>
+          <w:noProof/>
+          <w:sz w:val="24"/>
+        </w:rPr>
+        <w:t>Salir de la aplicación.</w:t>
+      </w:r>
+    </w:p>
+    <w:p>
+      <w:pPr>
+        <w:tabs>
+          <w:tab w:val="left" w:pos="5948"/>
+        </w:tabs>
+        <w:jc w:val="both"/>
+        <w:rPr>
+          <w:rFonts w:ascii="Arial" w:hAnsi="Arial" w:cs="Arial"/>
+          <w:noProof/>
+          <w:sz w:val="24"/>
+        </w:rPr>
+      </w:pPr>
+    </w:p>
+    <w:p>
+      <w:pPr>
+        <w:tabs>
+          <w:tab w:val="left" w:pos="5948"/>
+        </w:tabs>
+        <w:jc w:val="both"/>
+        <w:rPr>
+          <w:rFonts w:ascii="Arial" w:hAnsi="Arial" w:cs="Arial"/>
+          <w:noProof/>
+          <w:sz w:val="24"/>
+        </w:rPr>
+      </w:pPr>
+      <w:r>
+        <w:rPr>
+          <w:rFonts w:ascii="Arial" w:hAnsi="Arial" w:cs="Arial"/>
+          <w:noProof/>
+          <w:sz w:val="24"/>
+        </w:rPr>
+        <w:lastRenderedPageBreak/>
         <w:t>Los eventos de actualizar y eliminar, serán tratados como debe ser, de forma tal, que sólo cuando se haga una búsqueda del contacto y se haya encontrado (se entenderá que ha sido seleccionado), es ahí donde se mostrarán las opciones de Actualizar y Eliminar respectivamente.</w:t>
       </w:r>
     </w:p>
@@ -1672,27 +1768,6 @@
         <w:tabs>
           <w:tab w:val="left" w:pos="5948"/>
         </w:tabs>
-        <w:jc w:val="both"/>
-        <w:rPr>
-          <w:rFonts w:ascii="Arial" w:hAnsi="Arial" w:cs="Arial"/>
-          <w:noProof/>
-          <w:sz w:val="24"/>
-        </w:rPr>
-      </w:pPr>
-      <w:r>
-        <w:rPr>
-          <w:rFonts w:ascii="Arial" w:hAnsi="Arial" w:cs="Arial"/>
-          <w:noProof/>
-          <w:sz w:val="24"/>
-        </w:rPr>
-        <w:t>Todos estos eventos tienen centinelas que consultará con una pregunta si desea salir de aplicación o advertencias por si desea modificar o eliminar un contacto.</w:t>
-      </w:r>
-    </w:p>
-    <w:p>
-      <w:pPr>
-        <w:tabs>
-          <w:tab w:val="left" w:pos="5948"/>
-        </w:tabs>
         <w:jc w:val="center"/>
         <w:rPr>
           <w:rFonts w:ascii="Arial" w:hAnsi="Arial" w:cs="Arial"/>
@@ -1708,1179 +1783,781 @@
           <w:noProof/>
           <w:sz w:val="24"/>
         </w:rPr>
+        <w:t>IMPLEMENTACIÓN</w:t>
+      </w:r>
+      <w:r>
+        <w:rPr>
+          <w:rFonts w:ascii="Arial" w:hAnsi="Arial" w:cs="Arial"/>
+          <w:b/>
+          <w:noProof/>
+          <w:sz w:val="24"/>
+        </w:rPr>
+        <w:t xml:space="preserve"> DEL PROYECTO</w:t>
+      </w:r>
+    </w:p>
+    <w:p>
+      <w:pPr>
+        <w:tabs>
+          <w:tab w:val="left" w:pos="5948"/>
+        </w:tabs>
+        <w:jc w:val="both"/>
+        <w:rPr>
+          <w:rFonts w:ascii="Arial" w:hAnsi="Arial" w:cs="Arial"/>
+          <w:noProof/>
+          <w:sz w:val="24"/>
+        </w:rPr>
+      </w:pPr>
+      <w:r>
+        <w:rPr>
+          <w:rFonts w:ascii="Arial" w:hAnsi="Arial" w:cs="Arial"/>
+          <w:noProof/>
+          <w:sz w:val="24"/>
+        </w:rPr>
+        <w:t xml:space="preserve">De acuerdo al desarrollo que ha realizado con el algoritmo que gestiona una agenda electrónica, la primer pantalla es la siguiente: </w:t>
+      </w:r>
+    </w:p>
+    <w:p>
+      <w:pPr>
+        <w:tabs>
+          <w:tab w:val="left" w:pos="5948"/>
+        </w:tabs>
+        <w:jc w:val="both"/>
+        <w:rPr>
+          <w:rFonts w:ascii="Arial" w:hAnsi="Arial" w:cs="Arial"/>
+          <w:noProof/>
+          <w:sz w:val="24"/>
+        </w:rPr>
+      </w:pPr>
+      <w:r>
+        <w:rPr>
+          <w:noProof/>
+        </w:rPr>
+        <w:drawing>
+          <wp:inline distT="0" distB="0" distL="0" distR="0" wp14:anchorId="5F59E862" wp14:editId="2AB9695D">
+            <wp:extent cx="5400040" cy="697230"/>
+            <wp:effectExtent l="0" t="0" r="0" b="7620"/>
+            <wp:docPr id="1" name="Imagen 1"/>
+            <wp:cNvGraphicFramePr>
+              <a:graphicFrameLocks xmlns:a="http://schemas.openxmlformats.org/drawingml/2006/main" noChangeAspect="1"/>
+            </wp:cNvGraphicFramePr>
+            <a:graphic xmlns:a="http://schemas.openxmlformats.org/drawingml/2006/main">
+              <a:graphicData uri="http://schemas.openxmlformats.org/drawingml/2006/picture">
+                <pic:pic xmlns:pic="http://schemas.openxmlformats.org/drawingml/2006/picture">
+                  <pic:nvPicPr>
+                    <pic:cNvPr id="1" name=""/>
+                    <pic:cNvPicPr/>
+                  </pic:nvPicPr>
+                  <pic:blipFill>
+                    <a:blip r:embed="rId8"/>
+                    <a:stretch>
+                      <a:fillRect/>
+                    </a:stretch>
+                  </pic:blipFill>
+                  <pic:spPr>
+                    <a:xfrm>
+                      <a:off x="0" y="0"/>
+                      <a:ext cx="5400040" cy="697230"/>
+                    </a:xfrm>
+                    <a:prstGeom prst="rect">
+                      <a:avLst/>
+                    </a:prstGeom>
+                  </pic:spPr>
+                </pic:pic>
+              </a:graphicData>
+            </a:graphic>
+          </wp:inline>
+        </w:drawing>
+      </w:r>
+    </w:p>
+    <w:p>
+      <w:pPr>
+        <w:tabs>
+          <w:tab w:val="left" w:pos="5948"/>
+        </w:tabs>
+        <w:jc w:val="both"/>
+        <w:rPr>
+          <w:rFonts w:ascii="Arial" w:hAnsi="Arial" w:cs="Arial"/>
+          <w:noProof/>
+          <w:sz w:val="24"/>
+        </w:rPr>
+      </w:pPr>
+    </w:p>
+    <w:p>
+      <w:pPr>
+        <w:tabs>
+          <w:tab w:val="left" w:pos="5948"/>
+        </w:tabs>
+        <w:jc w:val="both"/>
+        <w:rPr>
+          <w:rFonts w:ascii="Arial" w:hAnsi="Arial" w:cs="Arial"/>
+          <w:noProof/>
+          <w:sz w:val="24"/>
+        </w:rPr>
+      </w:pPr>
+      <w:r>
+        <w:rPr>
+          <w:rFonts w:ascii="Arial" w:hAnsi="Arial" w:cs="Arial"/>
+          <w:noProof/>
+          <w:sz w:val="24"/>
+        </w:rPr>
+        <w:t>Se puede notar que hay menú interesante. Pasa que si seleccionas la primera</w:t>
+      </w:r>
+      <w:r>
+        <w:rPr>
+          <w:rFonts w:ascii="Arial" w:hAnsi="Arial" w:cs="Arial"/>
+          <w:noProof/>
+          <w:sz w:val="24"/>
+        </w:rPr>
+        <w:t xml:space="preserve">opción que es de agregar un nuevo contacto te pedira los datos correspondientes </w:t>
+      </w:r>
+      <w:r>
+        <w:rPr>
+          <w:rFonts w:ascii="Arial" w:hAnsi="Arial" w:cs="Arial"/>
+          <w:noProof/>
+          <w:sz w:val="24"/>
+        </w:rPr>
+        <w:t>a el nombre, telefono, celular, email, fecha de nacimiento y un codigo de contacto</w:t>
+      </w:r>
+      <w:r>
+        <w:rPr>
+          <w:rFonts w:ascii="Arial" w:hAnsi="Arial" w:cs="Arial"/>
+          <w:noProof/>
+          <w:sz w:val="24"/>
+        </w:rPr>
+        <w:t>.</w:t>
+      </w:r>
+    </w:p>
+    <w:p>
+      <w:pPr>
+        <w:tabs>
+          <w:tab w:val="left" w:pos="5948"/>
+        </w:tabs>
+        <w:jc w:val="both"/>
+        <w:rPr>
+          <w:rFonts w:ascii="Arial" w:hAnsi="Arial" w:cs="Arial"/>
+          <w:noProof/>
+          <w:sz w:val="24"/>
+        </w:rPr>
+      </w:pPr>
+      <w:r>
+        <w:rPr>
+          <w:rFonts w:ascii="Arial" w:hAnsi="Arial" w:cs="Arial"/>
+          <w:noProof/>
+          <w:sz w:val="24"/>
+        </w:rPr>
+        <w:t xml:space="preserve">Se puede observar este procedimiento con el código correspondiente: </w:t>
+      </w:r>
+    </w:p>
+    <w:p>
+      <w:pPr>
+        <w:tabs>
+          <w:tab w:val="left" w:pos="5948"/>
+        </w:tabs>
+        <w:jc w:val="both"/>
+        <w:rPr>
+          <w:rFonts w:ascii="Arial" w:hAnsi="Arial" w:cs="Arial"/>
+          <w:noProof/>
+          <w:sz w:val="24"/>
+        </w:rPr>
+      </w:pPr>
+      <w:r>
+        <w:rPr>
+          <w:noProof/>
+        </w:rPr>
+        <w:drawing>
+          <wp:inline distT="0" distB="0" distL="0" distR="0" wp14:anchorId="250C6CE9" wp14:editId="6E779DA4">
+            <wp:extent cx="5400040" cy="1261110"/>
+            <wp:effectExtent l="0" t="0" r="0" b="0"/>
+            <wp:docPr id="2" name="Imagen 2"/>
+            <wp:cNvGraphicFramePr>
+              <a:graphicFrameLocks xmlns:a="http://schemas.openxmlformats.org/drawingml/2006/main" noChangeAspect="1"/>
+            </wp:cNvGraphicFramePr>
+            <a:graphic xmlns:a="http://schemas.openxmlformats.org/drawingml/2006/main">
+              <a:graphicData uri="http://schemas.openxmlformats.org/drawingml/2006/picture">
+                <pic:pic xmlns:pic="http://schemas.openxmlformats.org/drawingml/2006/picture">
+                  <pic:nvPicPr>
+                    <pic:cNvPr id="1" name=""/>
+                    <pic:cNvPicPr/>
+                  </pic:nvPicPr>
+                  <pic:blipFill>
+                    <a:blip r:embed="rId9"/>
+                    <a:stretch>
+                      <a:fillRect/>
+                    </a:stretch>
+                  </pic:blipFill>
+                  <pic:spPr>
+                    <a:xfrm>
+                      <a:off x="0" y="0"/>
+                      <a:ext cx="5400040" cy="1261110"/>
+                    </a:xfrm>
+                    <a:prstGeom prst="rect">
+                      <a:avLst/>
+                    </a:prstGeom>
+                  </pic:spPr>
+                </pic:pic>
+              </a:graphicData>
+            </a:graphic>
+          </wp:inline>
+        </w:drawing>
+      </w:r>
+    </w:p>
+    <w:p>
+      <w:pPr>
+        <w:tabs>
+          <w:tab w:val="left" w:pos="5948"/>
+        </w:tabs>
+        <w:jc w:val="both"/>
+        <w:rPr>
+          <w:rFonts w:ascii="Arial" w:hAnsi="Arial" w:cs="Arial"/>
+          <w:noProof/>
+          <w:sz w:val="24"/>
+        </w:rPr>
+      </w:pPr>
+      <w:r>
+        <w:rPr>
+          <w:rFonts w:ascii="Arial" w:hAnsi="Arial" w:cs="Arial"/>
+          <w:noProof/>
+          <w:sz w:val="24"/>
+        </w:rPr>
+        <w:t>Con esto, es probable que sea la última vez que vuelva a sustentar la documentación con código, ya que no es apetecible, además de que se trata de su implementación.</w:t>
+      </w:r>
+    </w:p>
+    <w:p>
+      <w:pPr>
+        <w:tabs>
+          <w:tab w:val="left" w:pos="5948"/>
+        </w:tabs>
+        <w:jc w:val="both"/>
+        <w:rPr>
+          <w:rFonts w:ascii="Arial" w:hAnsi="Arial" w:cs="Arial"/>
+          <w:noProof/>
+          <w:sz w:val="24"/>
+        </w:rPr>
+      </w:pPr>
+    </w:p>
+    <w:p>
+      <w:pPr>
+        <w:tabs>
+          <w:tab w:val="left" w:pos="5948"/>
+        </w:tabs>
+        <w:jc w:val="both"/>
+        <w:rPr>
+          <w:rFonts w:ascii="Arial" w:hAnsi="Arial" w:cs="Arial"/>
+          <w:noProof/>
+          <w:sz w:val="24"/>
+        </w:rPr>
+      </w:pPr>
+      <w:r>
+        <w:rPr>
+          <w:rFonts w:ascii="Arial" w:hAnsi="Arial" w:cs="Arial"/>
+          <w:noProof/>
+          <w:sz w:val="24"/>
+        </w:rPr>
+        <w:t>La segunda opción “</w:t>
+      </w:r>
+      <w:r>
+        <w:rPr>
+          <w:rFonts w:ascii="Arial" w:hAnsi="Arial" w:cs="Arial"/>
+          <w:noProof/>
+          <w:sz w:val="24"/>
+        </w:rPr>
+        <w:t>Opciones de busqueda</w:t>
+      </w:r>
+      <w:r>
+        <w:rPr>
+          <w:rFonts w:ascii="Arial" w:hAnsi="Arial" w:cs="Arial"/>
+          <w:noProof/>
+          <w:sz w:val="24"/>
+        </w:rPr>
+        <w:t xml:space="preserve">”, </w:t>
+      </w:r>
+      <w:r>
+        <w:rPr>
+          <w:rFonts w:ascii="Arial" w:hAnsi="Arial" w:cs="Arial"/>
+          <w:noProof/>
+          <w:sz w:val="24"/>
+        </w:rPr>
+        <w:t xml:space="preserve">nos transfiere a un sub menú donde podremos elegir de que forma queremos buscar a un determinado contacto dentro de los que tengamos almacenados filtrado por codig, número de celular, nombre, email o número de telefono y al mismo tiempo cuenta con laopción de salir para regresar a el menú principal. </w:t>
+      </w:r>
+    </w:p>
+    <w:p>
+      <w:pPr>
+        <w:tabs>
+          <w:tab w:val="left" w:pos="5948"/>
+        </w:tabs>
+        <w:jc w:val="both"/>
+        <w:rPr>
+          <w:rFonts w:ascii="Arial" w:hAnsi="Arial" w:cs="Arial"/>
+          <w:noProof/>
+          <w:sz w:val="24"/>
+        </w:rPr>
+      </w:pPr>
+      <w:r>
+        <w:rPr>
+          <w:noProof/>
+        </w:rPr>
+        <w:drawing>
+          <wp:inline distT="0" distB="0" distL="0" distR="0" wp14:anchorId="75CFA054" wp14:editId="3DA18D44">
+            <wp:extent cx="5400040" cy="1563370"/>
+            <wp:effectExtent l="0" t="0" r="0" b="0"/>
+            <wp:docPr id="3" name="Imagen 3"/>
+            <wp:cNvGraphicFramePr>
+              <a:graphicFrameLocks xmlns:a="http://schemas.openxmlformats.org/drawingml/2006/main" noChangeAspect="1"/>
+            </wp:cNvGraphicFramePr>
+            <a:graphic xmlns:a="http://schemas.openxmlformats.org/drawingml/2006/main">
+              <a:graphicData uri="http://schemas.openxmlformats.org/drawingml/2006/picture">
+                <pic:pic xmlns:pic="http://schemas.openxmlformats.org/drawingml/2006/picture">
+                  <pic:nvPicPr>
+                    <pic:cNvPr id="1" name=""/>
+                    <pic:cNvPicPr/>
+                  </pic:nvPicPr>
+                  <pic:blipFill>
+                    <a:blip r:embed="rId10"/>
+                    <a:stretch>
+                      <a:fillRect/>
+                    </a:stretch>
+                  </pic:blipFill>
+                  <pic:spPr>
+                    <a:xfrm>
+                      <a:off x="0" y="0"/>
+                      <a:ext cx="5400040" cy="1563370"/>
+                    </a:xfrm>
+                    <a:prstGeom prst="rect">
+                      <a:avLst/>
+                    </a:prstGeom>
+                  </pic:spPr>
+                </pic:pic>
+              </a:graphicData>
+            </a:graphic>
+          </wp:inline>
+        </w:drawing>
+      </w:r>
+    </w:p>
+    <w:p>
+      <w:pPr>
+        <w:tabs>
+          <w:tab w:val="left" w:pos="5948"/>
+        </w:tabs>
+        <w:jc w:val="both"/>
+        <w:rPr>
+          <w:rFonts w:ascii="Arial" w:hAnsi="Arial" w:cs="Arial"/>
+          <w:noProof/>
+          <w:sz w:val="24"/>
+        </w:rPr>
+      </w:pPr>
+      <w:r>
+        <w:rPr>
+          <w:rFonts w:ascii="Arial" w:hAnsi="Arial" w:cs="Arial"/>
+          <w:noProof/>
+          <w:sz w:val="24"/>
+        </w:rPr>
         <w:lastRenderedPageBreak/>
-        <w:t>IMPLEMENTACIÓN</w:t>
-      </w:r>
-      <w:r>
+        <w:t>Este es el menú que se muestra seleccionando “</w:t>
+      </w:r>
+      <w:r>
+        <w:rPr>
+          <w:rFonts w:ascii="Arial" w:hAnsi="Arial" w:cs="Arial"/>
+          <w:noProof/>
+          <w:sz w:val="24"/>
+        </w:rPr>
+        <w:t>Opciones de busqueda</w:t>
+      </w:r>
+      <w:r>
+        <w:rPr>
+          <w:rFonts w:ascii="Arial" w:hAnsi="Arial" w:cs="Arial"/>
+          <w:noProof/>
+          <w:sz w:val="24"/>
+        </w:rPr>
+        <w:t>”.</w:t>
+      </w:r>
+      <w:r>
+        <w:rPr>
+          <w:rFonts w:ascii="Arial" w:hAnsi="Arial" w:cs="Arial"/>
+          <w:noProof/>
+          <w:sz w:val="24"/>
+        </w:rPr>
+        <w:t xml:space="preserve"> Cabe recalcar que si se desea una buena busqueda los datos ingresados deben digitarse correctamente caso contrario no mostrara nada.</w:t>
+      </w:r>
+    </w:p>
+    <w:p>
+      <w:pPr>
+        <w:tabs>
+          <w:tab w:val="left" w:pos="5948"/>
+        </w:tabs>
+        <w:jc w:val="both"/>
+        <w:rPr>
+          <w:rFonts w:ascii="Arial" w:hAnsi="Arial" w:cs="Arial"/>
+          <w:noProof/>
+          <w:sz w:val="24"/>
+        </w:rPr>
+      </w:pPr>
+      <w:r>
+        <w:rPr>
+          <w:rFonts w:ascii="Arial" w:hAnsi="Arial" w:cs="Arial"/>
+          <w:noProof/>
+          <w:sz w:val="24"/>
+        </w:rPr>
+        <w:t xml:space="preserve">En la captura anterior se hace notar que aun existen otras dos opciones ademas de las ya mostradas las cuales son listar y eliminar contactos ademas de la opción de salir para no aunar mucho en la opción de Salir solo espesificaremos que esta opción simplemente cierra el programa, por otro lado la opción de listar mustra una lista de todos los contactos existentes en nustra lista de contactos como a continuación de muestra: </w:t>
+      </w:r>
+    </w:p>
+    <w:p>
+      <w:pPr>
+        <w:tabs>
+          <w:tab w:val="left" w:pos="5948"/>
+        </w:tabs>
+        <w:jc w:val="both"/>
+        <w:rPr>
+          <w:rFonts w:ascii="Arial" w:hAnsi="Arial" w:cs="Arial"/>
+          <w:noProof/>
+          <w:sz w:val="24"/>
+        </w:rPr>
+      </w:pPr>
+      <w:r>
+        <w:rPr>
+          <w:rFonts w:ascii="Arial" w:hAnsi="Arial" w:cs="Arial"/>
+          <w:noProof/>
+          <w:sz w:val="24"/>
+        </w:rPr>
+        <w:t xml:space="preserve"> </w:t>
+      </w:r>
+      <w:r>
+        <w:rPr>
+          <w:noProof/>
+        </w:rPr>
+        <w:drawing>
+          <wp:inline distT="0" distB="0" distL="0" distR="0" wp14:anchorId="572DE663" wp14:editId="70AAA551">
+            <wp:extent cx="5400040" cy="802640"/>
+            <wp:effectExtent l="0" t="0" r="0" b="0"/>
+            <wp:docPr id="5" name="Imagen 5"/>
+            <wp:cNvGraphicFramePr>
+              <a:graphicFrameLocks xmlns:a="http://schemas.openxmlformats.org/drawingml/2006/main" noChangeAspect="1"/>
+            </wp:cNvGraphicFramePr>
+            <a:graphic xmlns:a="http://schemas.openxmlformats.org/drawingml/2006/main">
+              <a:graphicData uri="http://schemas.openxmlformats.org/drawingml/2006/picture">
+                <pic:pic xmlns:pic="http://schemas.openxmlformats.org/drawingml/2006/picture">
+                  <pic:nvPicPr>
+                    <pic:cNvPr id="1" name=""/>
+                    <pic:cNvPicPr/>
+                  </pic:nvPicPr>
+                  <pic:blipFill>
+                    <a:blip r:embed="rId11"/>
+                    <a:stretch>
+                      <a:fillRect/>
+                    </a:stretch>
+                  </pic:blipFill>
+                  <pic:spPr>
+                    <a:xfrm>
+                      <a:off x="0" y="0"/>
+                      <a:ext cx="5400040" cy="802640"/>
+                    </a:xfrm>
+                    <a:prstGeom prst="rect">
+                      <a:avLst/>
+                    </a:prstGeom>
+                  </pic:spPr>
+                </pic:pic>
+              </a:graphicData>
+            </a:graphic>
+          </wp:inline>
+        </w:drawing>
+      </w:r>
+    </w:p>
+    <w:p>
+      <w:pPr>
+        <w:tabs>
+          <w:tab w:val="left" w:pos="5948"/>
+        </w:tabs>
+        <w:jc w:val="both"/>
+        <w:rPr>
+          <w:rFonts w:ascii="Arial" w:hAnsi="Arial" w:cs="Arial"/>
+          <w:noProof/>
+          <w:sz w:val="24"/>
+        </w:rPr>
+      </w:pPr>
+      <w:r>
+        <w:rPr>
+          <w:rFonts w:ascii="Arial" w:hAnsi="Arial" w:cs="Arial"/>
+          <w:noProof/>
+          <w:sz w:val="24"/>
+        </w:rPr>
+        <w:t xml:space="preserve">Vease que se muestra el contacto que anteriormente agregamos y tengase en cuenta que al ser la primera vez que agregamos un contacto recien por primera vez se crea el espacio de almacenamiento de los datos pero si ubieramos ingresado la opción de listar sin antes haber generado algun contacto nos mostraria el mensaje de “no se pudo abrir el archivo devido a que aun no existe ningun contacto...”, (este mensaje puede cambiarse por otro como aun no tiene contactos agregados para comodidad de el usuario), por último tenemos la opción de Eliminar y a titulo personal esta parte me parece interesante </w:t>
+      </w:r>
+      <w:r>
+        <w:rPr>
+          <w:rFonts w:ascii="Arial" w:hAnsi="Arial" w:cs="Arial"/>
+          <w:noProof/>
+          <w:sz w:val="24"/>
+        </w:rPr>
+        <w:t>si a la parte del codigo nos centramos pero para no aundar mucho en este tema nos centraremos en mostrar el funcionamiento:</w:t>
+      </w:r>
+    </w:p>
+    <w:p>
+      <w:pPr>
+        <w:tabs>
+          <w:tab w:val="left" w:pos="5948"/>
+        </w:tabs>
+        <w:jc w:val="both"/>
+        <w:rPr>
+          <w:rFonts w:ascii="Arial" w:hAnsi="Arial" w:cs="Arial"/>
+          <w:noProof/>
+          <w:sz w:val="24"/>
+        </w:rPr>
+      </w:pPr>
+      <w:r>
+        <w:rPr>
+          <w:noProof/>
+        </w:rPr>
+        <w:drawing>
+          <wp:inline distT="0" distB="0" distL="0" distR="0" wp14:anchorId="622BD369" wp14:editId="0D849F38">
+            <wp:extent cx="5400040" cy="1042670"/>
+            <wp:effectExtent l="0" t="0" r="0" b="5080"/>
+            <wp:docPr id="6" name="Imagen 6"/>
+            <wp:cNvGraphicFramePr>
+              <a:graphicFrameLocks xmlns:a="http://schemas.openxmlformats.org/drawingml/2006/main" noChangeAspect="1"/>
+            </wp:cNvGraphicFramePr>
+            <a:graphic xmlns:a="http://schemas.openxmlformats.org/drawingml/2006/main">
+              <a:graphicData uri="http://schemas.openxmlformats.org/drawingml/2006/picture">
+                <pic:pic xmlns:pic="http://schemas.openxmlformats.org/drawingml/2006/picture">
+                  <pic:nvPicPr>
+                    <pic:cNvPr id="1" name=""/>
+                    <pic:cNvPicPr/>
+                  </pic:nvPicPr>
+                  <pic:blipFill>
+                    <a:blip r:embed="rId12"/>
+                    <a:stretch>
+                      <a:fillRect/>
+                    </a:stretch>
+                  </pic:blipFill>
+                  <pic:spPr>
+                    <a:xfrm>
+                      <a:off x="0" y="0"/>
+                      <a:ext cx="5400040" cy="1042670"/>
+                    </a:xfrm>
+                    <a:prstGeom prst="rect">
+                      <a:avLst/>
+                    </a:prstGeom>
+                  </pic:spPr>
+                </pic:pic>
+              </a:graphicData>
+            </a:graphic>
+          </wp:inline>
+        </w:drawing>
+      </w:r>
+    </w:p>
+    <w:p>
+      <w:pPr>
+        <w:tabs>
+          <w:tab w:val="left" w:pos="5948"/>
+        </w:tabs>
+        <w:jc w:val="both"/>
+        <w:rPr>
+          <w:rFonts w:ascii="Arial" w:hAnsi="Arial" w:cs="Arial"/>
+          <w:noProof/>
+          <w:sz w:val="24"/>
+        </w:rPr>
+      </w:pPr>
+      <w:r>
+        <w:rPr>
+          <w:rFonts w:ascii="Arial" w:hAnsi="Arial" w:cs="Arial"/>
+          <w:noProof/>
+          <w:sz w:val="24"/>
+        </w:rPr>
+        <w:t>Una vez elegimos la opción nos solicitara que ingresemos el codigo del contacto y mediante este codigo se buscara a el contacto que se desea eliminar (si sedesea se podria generar una eliminación por busqueda de nombre u otros datos pero en este caso se opto solo por eliminación por codigo ya que en la codificación se espesifico que no se puedan crear dos codigos de contacto similares) y a continuación se mostrara que pasa despues de la eliminación:</w:t>
+      </w:r>
+    </w:p>
+    <w:p>
+      <w:pPr>
+        <w:tabs>
+          <w:tab w:val="left" w:pos="5948"/>
+        </w:tabs>
+        <w:jc w:val="both"/>
+        <w:rPr>
+          <w:rFonts w:ascii="Arial" w:hAnsi="Arial" w:cs="Arial"/>
+          <w:noProof/>
+          <w:sz w:val="24"/>
+        </w:rPr>
+      </w:pPr>
+      <w:r>
+        <w:rPr>
+          <w:noProof/>
+        </w:rPr>
+        <w:drawing>
+          <wp:inline distT="0" distB="0" distL="0" distR="0" wp14:anchorId="1B7EA853" wp14:editId="1777437E">
+            <wp:extent cx="5400040" cy="1083945"/>
+            <wp:effectExtent l="0" t="0" r="0" b="1905"/>
+            <wp:docPr id="7" name="Imagen 7"/>
+            <wp:cNvGraphicFramePr>
+              <a:graphicFrameLocks xmlns:a="http://schemas.openxmlformats.org/drawingml/2006/main" noChangeAspect="1"/>
+            </wp:cNvGraphicFramePr>
+            <a:graphic xmlns:a="http://schemas.openxmlformats.org/drawingml/2006/main">
+              <a:graphicData uri="http://schemas.openxmlformats.org/drawingml/2006/picture">
+                <pic:pic xmlns:pic="http://schemas.openxmlformats.org/drawingml/2006/picture">
+                  <pic:nvPicPr>
+                    <pic:cNvPr id="1" name=""/>
+                    <pic:cNvPicPr/>
+                  </pic:nvPicPr>
+                  <pic:blipFill>
+                    <a:blip r:embed="rId13"/>
+                    <a:stretch>
+                      <a:fillRect/>
+                    </a:stretch>
+                  </pic:blipFill>
+                  <pic:spPr>
+                    <a:xfrm>
+                      <a:off x="0" y="0"/>
+                      <a:ext cx="5400040" cy="1083945"/>
+                    </a:xfrm>
+                    <a:prstGeom prst="rect">
+                      <a:avLst/>
+                    </a:prstGeom>
+                  </pic:spPr>
+                </pic:pic>
+              </a:graphicData>
+            </a:graphic>
+          </wp:inline>
+        </w:drawing>
+      </w:r>
+    </w:p>
+    <w:p>
+      <w:pPr>
+        <w:tabs>
+          <w:tab w:val="left" w:pos="5948"/>
+        </w:tabs>
+        <w:jc w:val="both"/>
+        <w:rPr>
+          <w:rFonts w:ascii="Arial" w:hAnsi="Arial" w:cs="Arial"/>
+          <w:noProof/>
+          <w:sz w:val="24"/>
+        </w:rPr>
+      </w:pPr>
+      <w:r>
+        <w:rPr>
+          <w:rFonts w:ascii="Arial" w:hAnsi="Arial" w:cs="Arial"/>
+          <w:noProof/>
+          <w:sz w:val="24"/>
+        </w:rPr>
+        <w:lastRenderedPageBreak/>
+        <w:t>Vease que nos mando un mensaje de se elimino, este mensaje nos asegura de que el contacto se elimino correctamente.</w:t>
+      </w:r>
+    </w:p>
+    <w:p>
+      <w:pPr>
+        <w:tabs>
+          <w:tab w:val="left" w:pos="5948"/>
+        </w:tabs>
+        <w:jc w:val="both"/>
+        <w:rPr>
+          <w:rFonts w:ascii="Arial" w:hAnsi="Arial" w:cs="Arial"/>
+          <w:noProof/>
+          <w:sz w:val="24"/>
+        </w:rPr>
+      </w:pPr>
+      <w:r>
+        <w:rPr>
+          <w:noProof/>
+        </w:rPr>
+        <w:drawing>
+          <wp:inline distT="0" distB="0" distL="0" distR="0" wp14:anchorId="05530114" wp14:editId="59308969">
+            <wp:extent cx="5400040" cy="781050"/>
+            <wp:effectExtent l="0" t="0" r="0" b="0"/>
+            <wp:docPr id="8" name="Imagen 8"/>
+            <wp:cNvGraphicFramePr>
+              <a:graphicFrameLocks xmlns:a="http://schemas.openxmlformats.org/drawingml/2006/main" noChangeAspect="1"/>
+            </wp:cNvGraphicFramePr>
+            <a:graphic xmlns:a="http://schemas.openxmlformats.org/drawingml/2006/main">
+              <a:graphicData uri="http://schemas.openxmlformats.org/drawingml/2006/picture">
+                <pic:pic xmlns:pic="http://schemas.openxmlformats.org/drawingml/2006/picture">
+                  <pic:nvPicPr>
+                    <pic:cNvPr id="1" name=""/>
+                    <pic:cNvPicPr/>
+                  </pic:nvPicPr>
+                  <pic:blipFill>
+                    <a:blip r:embed="rId14"/>
+                    <a:stretch>
+                      <a:fillRect/>
+                    </a:stretch>
+                  </pic:blipFill>
+                  <pic:spPr>
+                    <a:xfrm>
+                      <a:off x="0" y="0"/>
+                      <a:ext cx="5400040" cy="781050"/>
+                    </a:xfrm>
+                    <a:prstGeom prst="rect">
+                      <a:avLst/>
+                    </a:prstGeom>
+                  </pic:spPr>
+                </pic:pic>
+              </a:graphicData>
+            </a:graphic>
+          </wp:inline>
+        </w:drawing>
+      </w:r>
+    </w:p>
+    <w:p>
+      <w:pPr>
+        <w:tabs>
+          <w:tab w:val="left" w:pos="5948"/>
+        </w:tabs>
+        <w:jc w:val="both"/>
+        <w:rPr>
+          <w:rFonts w:ascii="Arial" w:hAnsi="Arial" w:cs="Arial"/>
+          <w:noProof/>
+          <w:sz w:val="24"/>
+        </w:rPr>
+      </w:pPr>
+      <w:r>
+        <w:rPr>
+          <w:rFonts w:ascii="Arial" w:hAnsi="Arial" w:cs="Arial"/>
+          <w:noProof/>
+          <w:sz w:val="24"/>
+        </w:rPr>
+        <w:t>Cuando se seleccióna la opción de listar nuevamente no aparecera nada y mos llebara nuevamente a el menú principal lo cual nos indica que ya no tenemos ningun contacto.</w:t>
+      </w:r>
+    </w:p>
+    <w:p>
+      <w:pPr>
+        <w:tabs>
+          <w:tab w:val="left" w:pos="5948"/>
+        </w:tabs>
+        <w:jc w:val="both"/>
+        <w:rPr>
+          <w:rFonts w:ascii="Arial" w:hAnsi="Arial" w:cs="Arial"/>
+          <w:noProof/>
+          <w:sz w:val="24"/>
+        </w:rPr>
+      </w:pPr>
+      <w:r>
+        <w:rPr>
+          <w:rFonts w:ascii="Arial" w:hAnsi="Arial" w:cs="Arial"/>
+          <w:noProof/>
+          <w:sz w:val="24"/>
+        </w:rPr>
+        <w:t xml:space="preserve">Anteriormente se había comentado sobre la filosofía de una aplicación para producción, pensarla como si va a estar en un mercado. Conforme a mi experiencia utilizando agendas electrónicas, considero mejor mostrar al usuario menos opciones y centrar su idea en el fácil uso de la aplicación. </w:t>
+      </w:r>
+    </w:p>
+    <w:p>
+      <w:pPr>
+        <w:jc w:val="both"/>
+        <w:rPr>
+          <w:rFonts w:ascii="Arial" w:hAnsi="Arial" w:cs="Arial"/>
+          <w:sz w:val="24"/>
+        </w:rPr>
+      </w:pPr>
+    </w:p>
+    <w:p>
+      <w:pPr>
+        <w:jc w:val="center"/>
         <w:rPr>
           <w:rFonts w:ascii="Arial" w:hAnsi="Arial" w:cs="Arial"/>
           <w:b/>
-          <w:noProof/>
-          <w:sz w:val="24"/>
-        </w:rPr>
-        <w:t xml:space="preserve"> DEL PROYECTO</w:t>
-      </w:r>
-    </w:p>
-    <w:p>
-      <w:pPr>
-        <w:tabs>
-          <w:tab w:val="left" w:pos="5948"/>
-        </w:tabs>
-        <w:jc w:val="both"/>
-        <w:rPr>
-          <w:rFonts w:ascii="Arial" w:hAnsi="Arial" w:cs="Arial"/>
-          <w:noProof/>
-          <w:sz w:val="24"/>
-        </w:rPr>
-      </w:pPr>
-      <w:r>
-        <w:rPr>
-          <w:rFonts w:ascii="Arial" w:hAnsi="Arial" w:cs="Arial"/>
-          <w:noProof/>
-          <w:sz w:val="24"/>
-        </w:rPr>
-        <w:t xml:space="preserve">De acuerdo al desarrollo que ha realizado con el algoritmo que gestiona una agenda electrónica, la primer pantalla es la siguiente: </w:t>
-      </w:r>
-    </w:p>
-    <w:p>
-      <w:pPr>
-        <w:tabs>
-          <w:tab w:val="left" w:pos="5948"/>
-        </w:tabs>
-        <w:jc w:val="both"/>
-        <w:rPr>
-          <w:rFonts w:ascii="Arial" w:hAnsi="Arial" w:cs="Arial"/>
-          <w:noProof/>
-          <w:sz w:val="24"/>
-        </w:rPr>
-      </w:pPr>
-      <w:r>
-        <w:rPr>
-          <w:rFonts w:ascii="Arial" w:hAnsi="Arial" w:cs="Arial"/>
-          <w:noProof/>
-          <w:sz w:val="24"/>
-        </w:rPr>
-        <w:t>(figura)</w:t>
-      </w:r>
-    </w:p>
-    <w:p>
-      <w:pPr>
-        <w:tabs>
-          <w:tab w:val="left" w:pos="5948"/>
-        </w:tabs>
-        <w:jc w:val="both"/>
-        <w:rPr>
-          <w:rFonts w:ascii="Arial" w:hAnsi="Arial" w:cs="Arial"/>
-          <w:noProof/>
-          <w:sz w:val="24"/>
-        </w:rPr>
-      </w:pPr>
-    </w:p>
-    <w:p>
-      <w:pPr>
-        <w:tabs>
-          <w:tab w:val="left" w:pos="5948"/>
-        </w:tabs>
-        <w:jc w:val="both"/>
-        <w:rPr>
-          <w:rFonts w:ascii="Arial" w:hAnsi="Arial" w:cs="Arial"/>
-          <w:noProof/>
-          <w:sz w:val="24"/>
-        </w:rPr>
-      </w:pPr>
-      <w:r>
-        <w:rPr>
-          <w:rFonts w:ascii="Arial" w:hAnsi="Arial" w:cs="Arial"/>
-          <w:noProof/>
-          <w:sz w:val="24"/>
-        </w:rPr>
-        <w:t>Se puede notar que hay menú interesante. Pasa que si seleccionas la primera opción, este carga datos estáticos, por omisión, sobre contactos e inicializa la agenda.</w:t>
-      </w:r>
-    </w:p>
-    <w:p>
-      <w:pPr>
-        <w:tabs>
-          <w:tab w:val="left" w:pos="5948"/>
-        </w:tabs>
-        <w:jc w:val="both"/>
-        <w:rPr>
-          <w:rFonts w:ascii="Arial" w:hAnsi="Arial" w:cs="Arial"/>
-          <w:noProof/>
-          <w:sz w:val="24"/>
-        </w:rPr>
-      </w:pPr>
-      <w:r>
-        <w:rPr>
-          <w:rFonts w:ascii="Arial" w:hAnsi="Arial" w:cs="Arial"/>
-          <w:noProof/>
-          <w:sz w:val="24"/>
-        </w:rPr>
-        <w:t xml:space="preserve">Se puede observar este procedimiento con el código correspondiente: </w:t>
-      </w:r>
-    </w:p>
-    <w:p>
-      <w:pPr>
-        <w:tabs>
-          <w:tab w:val="left" w:pos="5948"/>
-        </w:tabs>
-        <w:jc w:val="both"/>
-        <w:rPr>
-          <w:rFonts w:ascii="Arial" w:hAnsi="Arial" w:cs="Arial"/>
-          <w:noProof/>
-          <w:sz w:val="24"/>
-        </w:rPr>
-      </w:pPr>
-      <w:r>
-        <w:rPr>
-          <w:rFonts w:ascii="Arial" w:hAnsi="Arial" w:cs="Arial"/>
-          <w:noProof/>
-          <w:sz w:val="24"/>
-        </w:rPr>
-        <w:t>(figura)</w:t>
-      </w:r>
-    </w:p>
-    <w:p>
-      <w:pPr>
-        <w:tabs>
-          <w:tab w:val="left" w:pos="5948"/>
-        </w:tabs>
-        <w:jc w:val="both"/>
-        <w:rPr>
-          <w:rFonts w:ascii="Arial" w:hAnsi="Arial" w:cs="Arial"/>
-          <w:noProof/>
-          <w:sz w:val="24"/>
-        </w:rPr>
-      </w:pPr>
-    </w:p>
-    <w:p>
-      <w:pPr>
-        <w:tabs>
-          <w:tab w:val="left" w:pos="5948"/>
-        </w:tabs>
-        <w:jc w:val="both"/>
-        <w:rPr>
-          <w:rFonts w:ascii="Arial" w:hAnsi="Arial" w:cs="Arial"/>
-          <w:noProof/>
-          <w:sz w:val="24"/>
-        </w:rPr>
-      </w:pPr>
-      <w:r>
-        <w:rPr>
-          <w:rFonts w:ascii="Arial" w:hAnsi="Arial" w:cs="Arial"/>
-          <w:noProof/>
-          <w:sz w:val="24"/>
-        </w:rPr>
-        <w:t>Con esto, es probable que sea la última vez que vuelva a sustentar la documentación con código, ya que no es apetecible, además de que se trata de su implementación.</w:t>
-      </w:r>
-    </w:p>
-    <w:p>
-      <w:pPr>
-        <w:tabs>
-          <w:tab w:val="left" w:pos="5948"/>
-        </w:tabs>
-        <w:jc w:val="both"/>
-        <w:rPr>
-          <w:rFonts w:ascii="Arial" w:hAnsi="Arial" w:cs="Arial"/>
-          <w:noProof/>
-          <w:sz w:val="24"/>
-        </w:rPr>
-      </w:pPr>
-    </w:p>
-    <w:p>
-      <w:pPr>
-        <w:tabs>
-          <w:tab w:val="left" w:pos="5948"/>
-        </w:tabs>
-        <w:jc w:val="both"/>
-        <w:rPr>
-          <w:rFonts w:ascii="Arial" w:hAnsi="Arial" w:cs="Arial"/>
-          <w:noProof/>
-          <w:sz w:val="24"/>
-        </w:rPr>
-      </w:pPr>
-      <w:r>
-        <w:rPr>
-          <w:rFonts w:ascii="Arial" w:hAnsi="Arial" w:cs="Arial"/>
-          <w:noProof/>
-          <w:sz w:val="24"/>
-        </w:rPr>
-        <w:t>La segunda opción “Nueva agenda”, crea e inicializa una agenda con valores vacíos a aquellos que sean Nombres, Emails y Fechas. Al contrario, a aquellos que sean Teléfono, Celular, se les agregará un valor numérico 0.</w:t>
-      </w:r>
-      <w:r>
-        <w:rPr>
-          <w:rFonts w:ascii="Arial" w:hAnsi="Arial" w:cs="Arial"/>
-          <w:noProof/>
-          <w:sz w:val="24"/>
-        </w:rPr>
-        <w:t xml:space="preserve"> Cabe destacar que estos datos se inicializarán en todo el arreglo de estructuras (se han definido 500 posiciones de tamaño máximo).</w:t>
-      </w:r>
-    </w:p>
-    <w:p>
-      <w:pPr>
-        <w:tabs>
-          <w:tab w:val="left" w:pos="5948"/>
-        </w:tabs>
-        <w:jc w:val="both"/>
-        <w:rPr>
-          <w:rFonts w:ascii="Arial" w:hAnsi="Arial" w:cs="Arial"/>
-          <w:noProof/>
-          <w:sz w:val="24"/>
-        </w:rPr>
-      </w:pPr>
-      <w:r>
-        <w:rPr>
-          <w:rFonts w:ascii="Arial" w:hAnsi="Arial" w:cs="Arial"/>
-          <w:noProof/>
-          <w:sz w:val="24"/>
-        </w:rPr>
-        <w:t>(figura)</w:t>
-      </w:r>
-    </w:p>
-    <w:p>
-      <w:pPr>
-        <w:tabs>
-          <w:tab w:val="left" w:pos="5948"/>
-        </w:tabs>
-        <w:jc w:val="both"/>
-        <w:rPr>
-          <w:rFonts w:ascii="Arial" w:hAnsi="Arial" w:cs="Arial"/>
-          <w:noProof/>
-          <w:sz w:val="24"/>
-        </w:rPr>
-      </w:pPr>
-      <w:r>
-        <w:rPr>
-          <w:rFonts w:ascii="Arial" w:hAnsi="Arial" w:cs="Arial"/>
-          <w:noProof/>
-          <w:sz w:val="24"/>
-        </w:rPr>
-        <w:t>Este es el menú que se muestra seleccionando “Nueva agenda”.</w:t>
-      </w:r>
-    </w:p>
-    <w:p>
-      <w:pPr>
-        <w:tabs>
-          <w:tab w:val="left" w:pos="5948"/>
-        </w:tabs>
-        <w:jc w:val="both"/>
-        <w:rPr>
-          <w:rFonts w:ascii="Arial" w:hAnsi="Arial" w:cs="Arial"/>
-          <w:noProof/>
-          <w:sz w:val="24"/>
-        </w:rPr>
-      </w:pPr>
-      <w:r>
-        <w:rPr>
-          <w:rFonts w:ascii="Arial" w:hAnsi="Arial" w:cs="Arial"/>
-          <w:noProof/>
-          <w:sz w:val="24"/>
-        </w:rPr>
-        <w:t>En la captura anterior, se nota que sólo existen 2 opciones. Se entiende que en el documento pedía algunos requerimientos, sin embargo, también hace notar que se puede utilizar nuestra imaginación para darle un poco más de creatividad a la aplicación.</w:t>
-      </w:r>
-    </w:p>
-    <w:p>
-      <w:pPr>
-        <w:tabs>
-          <w:tab w:val="left" w:pos="5948"/>
-        </w:tabs>
-        <w:jc w:val="both"/>
-        <w:rPr>
-          <w:rFonts w:ascii="Arial" w:hAnsi="Arial" w:cs="Arial"/>
-          <w:noProof/>
-          <w:sz w:val="24"/>
-        </w:rPr>
-      </w:pPr>
-    </w:p>
-    <w:p>
-      <w:pPr>
-        <w:tabs>
-          <w:tab w:val="left" w:pos="5948"/>
-        </w:tabs>
-        <w:jc w:val="both"/>
-        <w:rPr>
-          <w:rFonts w:ascii="Arial" w:hAnsi="Arial" w:cs="Arial"/>
-          <w:noProof/>
-          <w:sz w:val="24"/>
-        </w:rPr>
-      </w:pPr>
-      <w:r>
-        <w:rPr>
-          <w:rFonts w:ascii="Arial" w:hAnsi="Arial" w:cs="Arial"/>
-          <w:noProof/>
-          <w:sz w:val="24"/>
-        </w:rPr>
-        <w:t>Anteriormente se había comentado sobre la filosofía de una aplicación para producción, pensarla como si va a estar en un mercado. Conforme a mi experiencia utilizando agendas electrónicas, considero mejor mostrar al usuario menos opciones y centrar su idea en el fácil uso de la aplicación. Por tanto, 2 opciones son suficientes para empezar.</w:t>
-      </w:r>
-    </w:p>
-    <w:p>
-      <w:pPr>
-        <w:tabs>
-          <w:tab w:val="left" w:pos="5948"/>
-        </w:tabs>
-        <w:jc w:val="both"/>
-        <w:rPr>
-          <w:rFonts w:ascii="Arial" w:hAnsi="Arial" w:cs="Arial"/>
-          <w:noProof/>
-          <w:sz w:val="24"/>
-        </w:rPr>
-      </w:pPr>
-    </w:p>
-    <w:p>
-      <w:pPr>
-        <w:tabs>
-          <w:tab w:val="left" w:pos="5948"/>
-        </w:tabs>
-        <w:jc w:val="both"/>
-        <w:rPr>
-          <w:rFonts w:ascii="Arial" w:hAnsi="Arial" w:cs="Arial"/>
-          <w:noProof/>
-          <w:sz w:val="24"/>
-        </w:rPr>
-      </w:pPr>
-      <w:r>
-        <w:rPr>
-          <w:rFonts w:ascii="Arial" w:hAnsi="Arial" w:cs="Arial"/>
-          <w:noProof/>
-          <w:sz w:val="24"/>
-        </w:rPr>
-        <w:t>Lanza mensaje de bienvenida y algo relevante a su funcionamiento es que dice que no hay contactos registrados en la agenda. Por lo tanto crearé una nuevo.</w:t>
-      </w:r>
-    </w:p>
-    <w:p>
-      <w:pPr>
-        <w:tabs>
-          <w:tab w:val="left" w:pos="5948"/>
-        </w:tabs>
-        <w:jc w:val="both"/>
-        <w:rPr>
-          <w:rFonts w:ascii="Arial" w:hAnsi="Arial" w:cs="Arial"/>
-          <w:noProof/>
-          <w:sz w:val="24"/>
-        </w:rPr>
-      </w:pPr>
-      <w:r>
-        <w:rPr>
-          <w:rFonts w:ascii="Arial" w:hAnsi="Arial" w:cs="Arial"/>
-          <w:noProof/>
-          <w:sz w:val="24"/>
-        </w:rPr>
-        <w:t>(figura)</w:t>
-      </w:r>
-    </w:p>
-    <w:p>
-      <w:pPr>
-        <w:tabs>
-          <w:tab w:val="left" w:pos="5948"/>
-        </w:tabs>
-        <w:jc w:val="both"/>
-        <w:rPr>
-          <w:rFonts w:ascii="Arial" w:hAnsi="Arial" w:cs="Arial"/>
-          <w:noProof/>
-          <w:sz w:val="24"/>
-          <w:lang w:val="en-US"/>
-        </w:rPr>
-      </w:pPr>
-    </w:p>
-    <w:p>
-      <w:pPr>
-        <w:jc w:val="both"/>
-        <w:rPr>
-          <w:rFonts w:ascii="Arial" w:hAnsi="Arial" w:cs="Arial"/>
-          <w:sz w:val="24"/>
-        </w:rPr>
-      </w:pPr>
-      <w:r>
-        <w:rPr>
-          <w:rFonts w:ascii="Arial" w:hAnsi="Arial" w:cs="Arial"/>
-          <w:sz w:val="24"/>
-        </w:rPr>
-        <w:t>Se agrega un nuevo contacto</w:t>
-      </w:r>
-      <w:r>
-        <w:rPr>
-          <w:rFonts w:ascii="Arial" w:hAnsi="Arial" w:cs="Arial"/>
-          <w:sz w:val="24"/>
-        </w:rPr>
-        <w:t>, almacenado con éxito y luego pregunta si se desea agregar otro, esta es una de los tantos centinelas que aparecerán que algunas omitiré en la documentación.</w:t>
-      </w:r>
-    </w:p>
-    <w:p>
-      <w:pPr>
-        <w:jc w:val="both"/>
-        <w:rPr>
-          <w:rFonts w:ascii="Arial" w:hAnsi="Arial" w:cs="Arial"/>
-          <w:noProof/>
-          <w:sz w:val="24"/>
-          <w:lang w:eastAsia="es-ES"/>
-        </w:rPr>
-      </w:pPr>
-    </w:p>
-    <w:p>
-      <w:pPr>
-        <w:jc w:val="both"/>
-        <w:rPr>
-          <w:rFonts w:ascii="Arial" w:hAnsi="Arial" w:cs="Arial"/>
-          <w:noProof/>
-          <w:sz w:val="24"/>
-          <w:lang w:eastAsia="es-ES"/>
-        </w:rPr>
-      </w:pPr>
-      <w:r>
-        <w:rPr>
-          <w:rFonts w:ascii="Arial" w:hAnsi="Arial" w:cs="Arial"/>
-          <w:noProof/>
-          <w:sz w:val="24"/>
-          <w:lang w:eastAsia="es-ES"/>
-        </w:rPr>
-        <w:t>Si a la centinela selecciona la opción 2, esta mostrará un último mensaje que dirá que presione una tecla para continuar; si selecciona la opción 1, entonces le mandará al mismo panel con un menú de navegación distinto, ya que ahora existe un contacto, por lo que ahora sí, se puede buscar y listar contactos.</w:t>
-      </w:r>
-    </w:p>
-    <w:p>
-      <w:pPr>
-        <w:tabs>
-          <w:tab w:val="left" w:pos="5948"/>
-        </w:tabs>
-        <w:jc w:val="both"/>
-        <w:rPr>
-          <w:rFonts w:ascii="Arial" w:hAnsi="Arial" w:cs="Arial"/>
-          <w:noProof/>
-          <w:sz w:val="24"/>
-        </w:rPr>
-      </w:pPr>
-      <w:r>
-        <w:rPr>
-          <w:rFonts w:ascii="Arial" w:hAnsi="Arial" w:cs="Arial"/>
-          <w:noProof/>
-          <w:sz w:val="24"/>
-        </w:rPr>
-        <w:t>(figura)</w:t>
-      </w:r>
-    </w:p>
-    <w:p>
-      <w:pPr>
-        <w:jc w:val="both"/>
-        <w:rPr>
-          <w:rFonts w:ascii="Arial" w:hAnsi="Arial" w:cs="Arial"/>
-          <w:sz w:val="24"/>
-        </w:rPr>
-      </w:pPr>
-    </w:p>
-    <w:p>
-      <w:pPr>
-        <w:jc w:val="both"/>
-        <w:rPr>
-          <w:rFonts w:ascii="Arial" w:hAnsi="Arial" w:cs="Arial"/>
-          <w:sz w:val="24"/>
-        </w:rPr>
-      </w:pPr>
-      <w:r>
-        <w:rPr>
-          <w:rFonts w:ascii="Arial" w:hAnsi="Arial" w:cs="Arial"/>
-          <w:sz w:val="24"/>
-        </w:rPr>
-        <w:t>Interesante, ¿no?, ese es el nuevo menú de opciones, ahora que ya existe al menos un contacto, se puede hacer una búsqueda y listar, y algo que no se debe de escapar, y es que ahora está el rótulo de “Sí hay contactos”, acompañando la cantidad de contactos existentes.</w:t>
-      </w:r>
-    </w:p>
-    <w:p>
-      <w:pPr>
-        <w:jc w:val="both"/>
-        <w:rPr>
-          <w:rFonts w:ascii="Arial" w:hAnsi="Arial" w:cs="Arial"/>
-          <w:sz w:val="24"/>
-        </w:rPr>
-      </w:pPr>
-    </w:p>
-    <w:p>
-      <w:pPr>
-        <w:jc w:val="both"/>
-        <w:rPr>
-          <w:rFonts w:ascii="Arial" w:hAnsi="Arial" w:cs="Arial"/>
-          <w:sz w:val="24"/>
-        </w:rPr>
-      </w:pPr>
-      <w:r>
-        <w:rPr>
-          <w:rFonts w:ascii="Arial" w:hAnsi="Arial" w:cs="Arial"/>
-          <w:sz w:val="24"/>
-        </w:rPr>
-        <w:t xml:space="preserve">Realizando una búsqueda: </w:t>
-      </w:r>
-    </w:p>
-    <w:p>
-      <w:pPr>
-        <w:tabs>
-          <w:tab w:val="left" w:pos="5948"/>
-        </w:tabs>
-        <w:jc w:val="both"/>
-        <w:rPr>
-          <w:rFonts w:ascii="Arial" w:hAnsi="Arial" w:cs="Arial"/>
-          <w:noProof/>
-          <w:sz w:val="24"/>
-        </w:rPr>
-      </w:pPr>
-      <w:r>
-        <w:rPr>
-          <w:rFonts w:ascii="Arial" w:hAnsi="Arial" w:cs="Arial"/>
-          <w:noProof/>
-          <w:sz w:val="24"/>
-        </w:rPr>
-        <w:t>(figura)</w:t>
-      </w:r>
-    </w:p>
-    <w:p>
-      <w:pPr>
-        <w:jc w:val="both"/>
-        <w:rPr>
-          <w:rFonts w:ascii="Arial" w:hAnsi="Arial" w:cs="Arial"/>
-          <w:sz w:val="24"/>
-        </w:rPr>
-      </w:pPr>
-    </w:p>
-    <w:p>
-      <w:pPr>
-        <w:jc w:val="both"/>
-        <w:rPr>
-          <w:rFonts w:ascii="Arial" w:hAnsi="Arial" w:cs="Arial"/>
-          <w:sz w:val="24"/>
-        </w:rPr>
-      </w:pPr>
-      <w:r>
-        <w:rPr>
-          <w:rFonts w:ascii="Arial" w:hAnsi="Arial" w:cs="Arial"/>
-          <w:sz w:val="24"/>
-        </w:rPr>
-        <w:t>Habrá que seleccionar una categoría en específica para hacer la búsqueda.</w:t>
-      </w:r>
-    </w:p>
-    <w:p>
-      <w:pPr>
-        <w:tabs>
-          <w:tab w:val="left" w:pos="5948"/>
-        </w:tabs>
-        <w:jc w:val="both"/>
-        <w:rPr>
-          <w:rFonts w:ascii="Arial" w:hAnsi="Arial" w:cs="Arial"/>
-          <w:noProof/>
-          <w:sz w:val="24"/>
-        </w:rPr>
-      </w:pPr>
-      <w:r>
-        <w:rPr>
-          <w:rFonts w:ascii="Arial" w:hAnsi="Arial" w:cs="Arial"/>
-          <w:noProof/>
-          <w:sz w:val="24"/>
-        </w:rPr>
-        <w:t>(figura)</w:t>
-      </w:r>
-    </w:p>
-    <w:p>
-      <w:pPr>
-        <w:jc w:val="both"/>
-        <w:rPr>
-          <w:rFonts w:ascii="Arial" w:hAnsi="Arial" w:cs="Arial"/>
-          <w:sz w:val="24"/>
-        </w:rPr>
-      </w:pPr>
-    </w:p>
-    <w:p>
-      <w:pPr>
-        <w:jc w:val="both"/>
-        <w:rPr>
-          <w:rFonts w:ascii="Arial" w:hAnsi="Arial" w:cs="Arial"/>
-          <w:sz w:val="24"/>
-        </w:rPr>
-      </w:pPr>
-      <w:r>
-        <w:rPr>
-          <w:rFonts w:ascii="Arial" w:hAnsi="Arial" w:cs="Arial"/>
-          <w:sz w:val="24"/>
-        </w:rPr>
-        <w:t>Se ha buscado por email, y se ha devuelto el contacto que se espera, es ahí donde ocurre la magia, ahora aparecen opciones después de la búsqueda y que el contacto prácticamente se ha seleccionado, aparece la opción de Actualizar, Eliminar y volver al menú principal.</w:t>
-      </w:r>
-    </w:p>
-    <w:p>
-      <w:pPr>
-        <w:jc w:val="both"/>
-        <w:rPr>
-          <w:rFonts w:ascii="Arial" w:hAnsi="Arial" w:cs="Arial"/>
-          <w:sz w:val="24"/>
-        </w:rPr>
-      </w:pPr>
-    </w:p>
-    <w:p>
-      <w:pPr>
-        <w:jc w:val="both"/>
-        <w:rPr>
-          <w:rFonts w:ascii="Arial" w:hAnsi="Arial" w:cs="Arial"/>
-          <w:sz w:val="24"/>
-        </w:rPr>
-      </w:pPr>
-      <w:r>
-        <w:rPr>
-          <w:rFonts w:ascii="Arial" w:hAnsi="Arial" w:cs="Arial"/>
-          <w:sz w:val="24"/>
-        </w:rPr>
-        <w:t xml:space="preserve">Actualizando un contacto: </w:t>
-      </w:r>
-    </w:p>
-    <w:p>
-      <w:pPr>
-        <w:tabs>
-          <w:tab w:val="left" w:pos="5948"/>
-        </w:tabs>
-        <w:jc w:val="both"/>
-        <w:rPr>
-          <w:rFonts w:ascii="Arial" w:hAnsi="Arial" w:cs="Arial"/>
-          <w:noProof/>
-          <w:sz w:val="24"/>
-        </w:rPr>
-      </w:pPr>
-      <w:r>
-        <w:rPr>
-          <w:rFonts w:ascii="Arial" w:hAnsi="Arial" w:cs="Arial"/>
-          <w:noProof/>
-          <w:sz w:val="24"/>
-        </w:rPr>
-        <w:t>(figura)</w:t>
-      </w:r>
-    </w:p>
-    <w:p>
-      <w:pPr>
-        <w:jc w:val="both"/>
-        <w:rPr>
-          <w:rFonts w:ascii="Arial" w:hAnsi="Arial" w:cs="Arial"/>
-          <w:sz w:val="24"/>
-        </w:rPr>
-      </w:pPr>
-    </w:p>
-    <w:p>
-      <w:pPr>
-        <w:jc w:val="both"/>
-        <w:rPr>
-          <w:rFonts w:ascii="Arial" w:hAnsi="Arial" w:cs="Arial"/>
-          <w:sz w:val="24"/>
-        </w:rPr>
-      </w:pPr>
-      <w:r>
-        <w:rPr>
-          <w:rFonts w:ascii="Arial" w:hAnsi="Arial" w:cs="Arial"/>
-          <w:sz w:val="24"/>
-        </w:rPr>
-        <w:t xml:space="preserve">Opción 1 para actualizar el contacto, luego le pregunta sobre qué atributo tocar para cambiar su valor, en la captura se ha seleccionado cambiar el nombre, así que hace que digite el nuevo nombre; luego de introducirlo, lo procesa para guardarlo en la estructura y muestra las diferencias del viejo nombre y el nuevo para que haga notar de que se ha modificado con éxito. </w:t>
-      </w:r>
-    </w:p>
-    <w:p>
-      <w:pPr>
-        <w:jc w:val="both"/>
-        <w:rPr>
-          <w:rFonts w:ascii="Arial" w:hAnsi="Arial" w:cs="Arial"/>
-          <w:sz w:val="24"/>
-        </w:rPr>
-      </w:pPr>
-      <w:r>
-        <w:rPr>
-          <w:rFonts w:ascii="Arial" w:hAnsi="Arial" w:cs="Arial"/>
-          <w:sz w:val="24"/>
-        </w:rPr>
-        <w:lastRenderedPageBreak/>
-        <w:t>Luego el centinela vuelve a repetir la pregunta, por si desea actualizar el valor de otro atributo, si no es así, sólo es seleccionar la opción (5) Ninguno y listo, se devolverá al menú principal.</w:t>
-      </w:r>
-    </w:p>
-    <w:p>
-      <w:pPr>
-        <w:jc w:val="both"/>
-        <w:rPr>
-          <w:rFonts w:ascii="Arial" w:hAnsi="Arial" w:cs="Arial"/>
-          <w:sz w:val="24"/>
-        </w:rPr>
-      </w:pPr>
-      <w:r>
-        <w:rPr>
-          <w:rFonts w:ascii="Arial" w:hAnsi="Arial" w:cs="Arial"/>
-          <w:sz w:val="24"/>
-        </w:rPr>
-        <w:t>La cantidad de contactos seguirían siendo los mismos, no se ha agregado uno nuevo, sólo se ha modificado en la misma posición de la estructura.</w:t>
-      </w:r>
-    </w:p>
-    <w:p>
-      <w:pPr>
-        <w:jc w:val="both"/>
-        <w:rPr>
-          <w:rFonts w:ascii="Arial" w:hAnsi="Arial" w:cs="Arial"/>
-          <w:sz w:val="24"/>
-        </w:rPr>
-      </w:pPr>
-      <w:r>
-        <w:rPr>
-          <w:rFonts w:ascii="Arial" w:hAnsi="Arial" w:cs="Arial"/>
-          <w:sz w:val="24"/>
-        </w:rPr>
-        <w:t>Como se encuentra en la opción de búsqueda, ahí es donde le devolverá, primeramente, luego para ir al menú principal se tendrá que mover del menú de forma en que seleccione volver atrás.</w:t>
-      </w:r>
-    </w:p>
-    <w:p>
-      <w:pPr>
-        <w:jc w:val="both"/>
-        <w:rPr>
-          <w:rFonts w:ascii="Arial" w:hAnsi="Arial" w:cs="Arial"/>
-          <w:sz w:val="24"/>
-        </w:rPr>
-      </w:pPr>
-    </w:p>
-    <w:p>
-      <w:pPr>
-        <w:jc w:val="both"/>
-        <w:rPr>
-          <w:rFonts w:ascii="Arial" w:hAnsi="Arial" w:cs="Arial"/>
-          <w:sz w:val="24"/>
-        </w:rPr>
-      </w:pPr>
-      <w:r>
-        <w:rPr>
-          <w:rFonts w:ascii="Arial" w:hAnsi="Arial" w:cs="Arial"/>
-          <w:sz w:val="24"/>
-        </w:rPr>
-        <w:t xml:space="preserve">Listando contactos registrados en la agenda: </w:t>
-      </w:r>
-    </w:p>
-    <w:p>
-      <w:pPr>
-        <w:tabs>
-          <w:tab w:val="left" w:pos="5948"/>
-        </w:tabs>
-        <w:jc w:val="both"/>
-        <w:rPr>
-          <w:rFonts w:ascii="Arial" w:hAnsi="Arial" w:cs="Arial"/>
-          <w:noProof/>
-          <w:sz w:val="24"/>
-        </w:rPr>
-      </w:pPr>
-      <w:r>
-        <w:rPr>
-          <w:rFonts w:ascii="Arial" w:hAnsi="Arial" w:cs="Arial"/>
-          <w:noProof/>
-          <w:sz w:val="24"/>
-        </w:rPr>
-        <w:t>(figura)</w:t>
-      </w:r>
-    </w:p>
-    <w:p>
-      <w:pPr>
-        <w:jc w:val="both"/>
-        <w:rPr>
-          <w:rFonts w:ascii="Arial" w:hAnsi="Arial" w:cs="Arial"/>
-          <w:sz w:val="24"/>
-        </w:rPr>
-      </w:pPr>
-    </w:p>
-    <w:p>
-      <w:pPr>
-        <w:jc w:val="both"/>
-        <w:rPr>
-          <w:rFonts w:ascii="Arial" w:hAnsi="Arial" w:cs="Arial"/>
-          <w:sz w:val="24"/>
-        </w:rPr>
-      </w:pPr>
-      <w:r>
-        <w:rPr>
-          <w:rFonts w:ascii="Arial" w:hAnsi="Arial" w:cs="Arial"/>
-          <w:sz w:val="24"/>
-        </w:rPr>
-        <w:t>No hay mucho que mostrar, sólo existe un contacto. Esperando el evento de teclado para regresar al menú. Esta opción listar será interactiva sólo cuando hayan más de 2 contactos registrados.</w:t>
-      </w:r>
-    </w:p>
-    <w:p>
-      <w:pPr>
-        <w:jc w:val="both"/>
-        <w:rPr>
-          <w:rFonts w:ascii="Arial" w:hAnsi="Arial" w:cs="Arial"/>
-          <w:sz w:val="24"/>
-        </w:rPr>
-      </w:pPr>
-    </w:p>
-    <w:p>
-      <w:pPr>
-        <w:jc w:val="both"/>
-        <w:rPr>
-          <w:rFonts w:ascii="Arial" w:hAnsi="Arial" w:cs="Arial"/>
-          <w:sz w:val="24"/>
-        </w:rPr>
-      </w:pPr>
-      <w:r>
-        <w:rPr>
-          <w:rFonts w:ascii="Arial" w:hAnsi="Arial" w:cs="Arial"/>
-          <w:sz w:val="24"/>
-        </w:rPr>
-        <w:t xml:space="preserve">Eliminando el contacto </w:t>
-      </w:r>
-      <w:r>
-        <w:rPr>
-          <w:rFonts w:ascii="Arial" w:hAnsi="Arial" w:cs="Arial"/>
-          <w:sz w:val="24"/>
-        </w:rPr>
-        <w:t>_________</w:t>
-      </w:r>
-      <w:r>
-        <w:rPr>
-          <w:rFonts w:ascii="Arial" w:hAnsi="Arial" w:cs="Arial"/>
-          <w:sz w:val="24"/>
-        </w:rPr>
-        <w:t xml:space="preserve"> por medio del número de teléfono.</w:t>
-      </w:r>
-    </w:p>
-    <w:p>
-      <w:pPr>
-        <w:tabs>
-          <w:tab w:val="left" w:pos="5948"/>
-        </w:tabs>
-        <w:jc w:val="both"/>
-        <w:rPr>
-          <w:rFonts w:ascii="Arial" w:hAnsi="Arial" w:cs="Arial"/>
-          <w:noProof/>
-          <w:sz w:val="24"/>
-        </w:rPr>
-      </w:pPr>
-      <w:r>
-        <w:rPr>
-          <w:rFonts w:ascii="Arial" w:hAnsi="Arial" w:cs="Arial"/>
-          <w:noProof/>
-          <w:sz w:val="24"/>
-        </w:rPr>
-        <w:t>(figura)</w:t>
-      </w:r>
-    </w:p>
-    <w:p>
-      <w:pPr>
-        <w:jc w:val="both"/>
-        <w:rPr>
-          <w:rFonts w:ascii="Arial" w:hAnsi="Arial" w:cs="Arial"/>
-          <w:sz w:val="24"/>
-        </w:rPr>
-      </w:pPr>
-    </w:p>
-    <w:p>
-      <w:pPr>
-        <w:jc w:val="both"/>
-        <w:rPr>
-          <w:rFonts w:ascii="Arial" w:hAnsi="Arial" w:cs="Arial"/>
-          <w:sz w:val="24"/>
-        </w:rPr>
-      </w:pPr>
-      <w:r>
-        <w:rPr>
-          <w:rFonts w:ascii="Arial" w:hAnsi="Arial" w:cs="Arial"/>
-          <w:sz w:val="24"/>
-        </w:rPr>
-        <w:t xml:space="preserve">Cuando se eliminan todos los contactos, todo vuelve a ser normal: </w:t>
-      </w:r>
-    </w:p>
-    <w:p>
-      <w:pPr>
-        <w:tabs>
-          <w:tab w:val="left" w:pos="5948"/>
-        </w:tabs>
-        <w:jc w:val="both"/>
-        <w:rPr>
-          <w:rFonts w:ascii="Arial" w:hAnsi="Arial" w:cs="Arial"/>
-          <w:noProof/>
-          <w:sz w:val="24"/>
-        </w:rPr>
-      </w:pPr>
-      <w:r>
-        <w:rPr>
-          <w:rFonts w:ascii="Arial" w:hAnsi="Arial" w:cs="Arial"/>
-          <w:noProof/>
-          <w:sz w:val="24"/>
-        </w:rPr>
-        <w:t>(figura)</w:t>
-      </w:r>
-    </w:p>
-    <w:p>
-      <w:pPr>
-        <w:jc w:val="both"/>
-        <w:rPr>
-          <w:rFonts w:ascii="Arial" w:hAnsi="Arial" w:cs="Arial"/>
-          <w:sz w:val="24"/>
-        </w:rPr>
-      </w:pPr>
-    </w:p>
-    <w:p>
-      <w:pPr>
-        <w:jc w:val="both"/>
-        <w:rPr>
-          <w:rFonts w:ascii="Arial" w:hAnsi="Arial" w:cs="Arial"/>
-          <w:sz w:val="24"/>
-        </w:rPr>
-      </w:pPr>
-      <w:r>
-        <w:rPr>
-          <w:rFonts w:ascii="Arial" w:hAnsi="Arial" w:cs="Arial"/>
-          <w:sz w:val="24"/>
-        </w:rPr>
-        <w:t>Ahora saldré de la aplicación para volver a ejecutarla y cargar los contactos por omisión que están escritos en el código. Así se podrá realizar mejores pruebas.</w:t>
-      </w:r>
-    </w:p>
-    <w:p>
-      <w:pPr>
-        <w:jc w:val="both"/>
-        <w:rPr>
-          <w:rFonts w:ascii="Arial" w:hAnsi="Arial" w:cs="Arial"/>
-          <w:sz w:val="24"/>
-        </w:rPr>
-      </w:pPr>
-    </w:p>
-    <w:p>
-      <w:pPr>
-        <w:jc w:val="both"/>
-        <w:rPr>
-          <w:rFonts w:ascii="Arial" w:hAnsi="Arial" w:cs="Arial"/>
-          <w:sz w:val="24"/>
-        </w:rPr>
-      </w:pPr>
-      <w:r>
-        <w:rPr>
-          <w:rFonts w:ascii="Arial" w:hAnsi="Arial" w:cs="Arial"/>
-          <w:sz w:val="24"/>
-        </w:rPr>
-        <w:t xml:space="preserve">Arrancando nuevamente la aplicación: </w:t>
-      </w:r>
-    </w:p>
-    <w:p>
-      <w:pPr>
-        <w:tabs>
-          <w:tab w:val="left" w:pos="5948"/>
-        </w:tabs>
-        <w:jc w:val="both"/>
-        <w:rPr>
-          <w:rFonts w:ascii="Arial" w:hAnsi="Arial" w:cs="Arial"/>
-          <w:noProof/>
-          <w:sz w:val="24"/>
-        </w:rPr>
-      </w:pPr>
-      <w:r>
-        <w:rPr>
-          <w:rFonts w:ascii="Arial" w:hAnsi="Arial" w:cs="Arial"/>
-          <w:noProof/>
-          <w:sz w:val="24"/>
-        </w:rPr>
-        <w:t>(figura)</w:t>
-      </w:r>
-    </w:p>
-    <w:p>
-      <w:pPr>
-        <w:jc w:val="both"/>
-        <w:rPr>
-          <w:rFonts w:ascii="Arial" w:hAnsi="Arial" w:cs="Arial"/>
-          <w:sz w:val="24"/>
-        </w:rPr>
-      </w:pPr>
-    </w:p>
-    <w:p>
-      <w:pPr>
-        <w:jc w:val="both"/>
-        <w:rPr>
-          <w:rFonts w:ascii="Arial" w:hAnsi="Arial" w:cs="Arial"/>
-          <w:sz w:val="24"/>
-        </w:rPr>
-      </w:pPr>
-    </w:p>
-    <w:p>
-      <w:pPr>
-        <w:jc w:val="both"/>
-        <w:rPr>
-          <w:rFonts w:ascii="Arial" w:hAnsi="Arial" w:cs="Arial"/>
-          <w:sz w:val="24"/>
-        </w:rPr>
-      </w:pPr>
-      <w:r>
-        <w:rPr>
-          <w:rFonts w:ascii="Arial" w:hAnsi="Arial" w:cs="Arial"/>
-          <w:sz w:val="24"/>
-        </w:rPr>
-        <w:t xml:space="preserve">Seleccionar la primera opción. </w:t>
-      </w:r>
-    </w:p>
-    <w:p>
-      <w:pPr>
-        <w:tabs>
-          <w:tab w:val="left" w:pos="5948"/>
-        </w:tabs>
-        <w:jc w:val="both"/>
-        <w:rPr>
-          <w:rFonts w:ascii="Arial" w:hAnsi="Arial" w:cs="Arial"/>
-          <w:noProof/>
-          <w:sz w:val="24"/>
-        </w:rPr>
-      </w:pPr>
-      <w:r>
-        <w:rPr>
-          <w:rFonts w:ascii="Arial" w:hAnsi="Arial" w:cs="Arial"/>
-          <w:noProof/>
-          <w:sz w:val="24"/>
-        </w:rPr>
-        <w:t>(figura)</w:t>
-      </w:r>
-    </w:p>
-    <w:p>
-      <w:pPr>
-        <w:jc w:val="both"/>
-        <w:rPr>
-          <w:rFonts w:ascii="Arial" w:hAnsi="Arial" w:cs="Arial"/>
-          <w:sz w:val="24"/>
-        </w:rPr>
-      </w:pPr>
-    </w:p>
-    <w:p>
-      <w:pPr>
-        <w:jc w:val="both"/>
-        <w:rPr>
-          <w:rFonts w:ascii="Arial" w:hAnsi="Arial" w:cs="Arial"/>
-          <w:sz w:val="24"/>
-        </w:rPr>
-      </w:pPr>
-      <w:r>
-        <w:rPr>
-          <w:rFonts w:ascii="Arial" w:hAnsi="Arial" w:cs="Arial"/>
-          <w:sz w:val="24"/>
-        </w:rPr>
-        <w:t>Note de que este ya está cargado con 4 contactos.</w:t>
-      </w:r>
-    </w:p>
-    <w:p>
-      <w:pPr>
-        <w:jc w:val="both"/>
-        <w:rPr>
-          <w:rFonts w:ascii="Arial" w:hAnsi="Arial" w:cs="Arial"/>
-          <w:sz w:val="24"/>
-        </w:rPr>
-      </w:pPr>
-      <w:r>
-        <w:rPr>
-          <w:rFonts w:ascii="Arial" w:hAnsi="Arial" w:cs="Arial"/>
-          <w:sz w:val="24"/>
-        </w:rPr>
-        <w:lastRenderedPageBreak/>
-        <w:t>Esto ya es suficiente para listar los datos de forma interactiva y así poder modificar y eliminar a gusto.</w:t>
-      </w:r>
-    </w:p>
-    <w:p>
-      <w:pPr>
-        <w:jc w:val="both"/>
-        <w:rPr>
-          <w:rFonts w:ascii="Arial" w:hAnsi="Arial" w:cs="Arial"/>
-          <w:sz w:val="24"/>
-        </w:rPr>
-      </w:pPr>
-    </w:p>
-    <w:p>
-      <w:pPr>
-        <w:jc w:val="both"/>
-        <w:rPr>
-          <w:rFonts w:ascii="Arial" w:hAnsi="Arial" w:cs="Arial"/>
-          <w:sz w:val="24"/>
-        </w:rPr>
-      </w:pPr>
-      <w:r>
-        <w:rPr>
-          <w:rFonts w:ascii="Arial" w:hAnsi="Arial" w:cs="Arial"/>
-          <w:sz w:val="24"/>
-        </w:rPr>
-        <w:t xml:space="preserve">Listando contactos de forma interactiva: </w:t>
-      </w:r>
-    </w:p>
-    <w:p>
-      <w:pPr>
-        <w:tabs>
-          <w:tab w:val="left" w:pos="5948"/>
-        </w:tabs>
-        <w:jc w:val="both"/>
-        <w:rPr>
-          <w:rFonts w:ascii="Arial" w:hAnsi="Arial" w:cs="Arial"/>
-          <w:noProof/>
-          <w:sz w:val="24"/>
-        </w:rPr>
-      </w:pPr>
-      <w:r>
-        <w:rPr>
-          <w:rFonts w:ascii="Arial" w:hAnsi="Arial" w:cs="Arial"/>
-          <w:noProof/>
-          <w:sz w:val="24"/>
-        </w:rPr>
-        <w:t>(figura)</w:t>
-      </w:r>
-    </w:p>
-    <w:p>
-      <w:pPr>
-        <w:jc w:val="both"/>
-        <w:rPr>
-          <w:rFonts w:ascii="Arial" w:hAnsi="Arial" w:cs="Arial"/>
-          <w:sz w:val="24"/>
-        </w:rPr>
-      </w:pPr>
-    </w:p>
-    <w:p>
-      <w:pPr>
-        <w:jc w:val="both"/>
-        <w:rPr>
-          <w:rFonts w:ascii="Arial" w:hAnsi="Arial" w:cs="Arial"/>
-          <w:sz w:val="24"/>
-        </w:rPr>
-      </w:pPr>
-      <w:r>
-        <w:rPr>
-          <w:rFonts w:ascii="Arial" w:hAnsi="Arial" w:cs="Arial"/>
-          <w:sz w:val="24"/>
-        </w:rPr>
-        <w:t xml:space="preserve">No muestra todos los contactos ya que en la pantalla no se leerían correctamente los primeros, así que hay que presionar una tecla para seguir viendo la lista de contactos. </w:t>
-      </w:r>
-    </w:p>
-    <w:p>
-      <w:pPr>
-        <w:tabs>
-          <w:tab w:val="left" w:pos="5948"/>
-        </w:tabs>
-        <w:jc w:val="both"/>
-        <w:rPr>
-          <w:rFonts w:ascii="Arial" w:hAnsi="Arial" w:cs="Arial"/>
-          <w:noProof/>
-          <w:sz w:val="24"/>
-        </w:rPr>
-      </w:pPr>
-      <w:r>
-        <w:rPr>
-          <w:rFonts w:ascii="Arial" w:hAnsi="Arial" w:cs="Arial"/>
-          <w:noProof/>
-          <w:sz w:val="24"/>
-        </w:rPr>
-        <w:t>(figura)</w:t>
-      </w:r>
-    </w:p>
-    <w:p>
-      <w:pPr>
-        <w:jc w:val="both"/>
-        <w:rPr>
-          <w:rFonts w:ascii="Arial" w:hAnsi="Arial" w:cs="Arial"/>
-          <w:sz w:val="24"/>
-        </w:rPr>
-      </w:pPr>
-      <w:bookmarkStart w:id="0" w:name="_GoBack"/>
-      <w:bookmarkEnd w:id="0"/>
-    </w:p>
-    <w:p>
-      <w:pPr>
-        <w:jc w:val="center"/>
+          <w:sz w:val="24"/>
+        </w:rPr>
+      </w:pPr>
+      <w:r>
         <w:rPr>
           <w:rFonts w:ascii="Arial" w:hAnsi="Arial" w:cs="Arial"/>
           <w:b/>
           <w:sz w:val="24"/>
         </w:rPr>
-      </w:pPr>
-      <w:r>
-        <w:rPr>
-          <w:rFonts w:ascii="Arial" w:hAnsi="Arial" w:cs="Arial"/>
-          <w:b/>
-          <w:sz w:val="24"/>
-        </w:rPr>
         <w:t>EXPERIENCIA OBTENIDA</w:t>
       </w:r>
     </w:p>
@@ -2930,6 +2607,22 @@
           <w:sz w:val="24"/>
         </w:rPr>
         <w:t>Se aprendió como manipular estructuras de diferentes formas, así para darle un toque más de originalidad en cuanto a su escritura.</w:t>
+      </w:r>
+    </w:p>
+    <w:p>
+      <w:pPr>
+        <w:jc w:val="both"/>
+        <w:rPr>
+          <w:rFonts w:ascii="Arial" w:hAnsi="Arial" w:cs="Arial"/>
+          <w:sz w:val="24"/>
+        </w:rPr>
+      </w:pPr>
+      <w:r>
+        <w:rPr>
+          <w:rFonts w:ascii="Arial" w:hAnsi="Arial" w:cs="Arial"/>
+          <w:sz w:val="24"/>
+        </w:rPr>
+        <w:t>Se aprendió igualmente a el modo de almacenar datos locales en un archivo de tipo .txt y como realizar la escritura o lectura de los datos almacenados.</w:t>
       </w:r>
     </w:p>
     <w:p>
@@ -3098,6 +2791,7 @@
           <w:b/>
           <w:sz w:val="24"/>
         </w:rPr>
+        <w:lastRenderedPageBreak/>
         <w:t>CONCLUSIÓN</w:t>
       </w:r>
     </w:p>
@@ -3114,15 +2808,7 @@
           <w:rFonts w:ascii="Arial" w:hAnsi="Arial" w:cs="Arial"/>
           <w:sz w:val="24"/>
         </w:rPr>
-        <w:t xml:space="preserve">En el desarrollo de esta agenda electrónica, se ha destacado el uso de estructuras, por encima de los arreglos unidimensionales y multidimensionales normales de enteros, flotantes y cadenas, orientándose así directamente a </w:t>
-      </w:r>
-      <w:r>
-        <w:rPr>
-          <w:rFonts w:ascii="Arial" w:hAnsi="Arial" w:cs="Arial"/>
-          <w:sz w:val="24"/>
-        </w:rPr>
-        <w:lastRenderedPageBreak/>
-        <w:t>estructuras. Se ha logrado con creces, la inventiva de la aplicación para la interacción con el usuario final, tomando en cuenta que se ha creado todos los eventos necesarios para tener una agenda electrónica completa en cuanto a funcionalidad.</w:t>
+        <w:t>En el desarrollo de esta agenda electrónica, se ha destacado el uso de estructuras, por encima de los arreglos unidimensionales y multidimensionales normales de enteros, flotantes y cadenas, orientándose así directamente a estructuras. Se ha logrado con creces, la inventiva de la aplicación para la interacción con el usuario final, tomando en cuenta que se ha creado todos los eventos necesarios para tener una agenda electrónica completa en cuanto a funcionalidad.</w:t>
       </w:r>
     </w:p>
     <w:p>
@@ -3185,7 +2871,7 @@
       </w:pPr>
     </w:p>
     <w:sectPr>
-      <w:headerReference w:type="default" r:id="rId8"/>
+      <w:headerReference w:type="default" r:id="rId15"/>
       <w:pgSz w:w="11906" w:h="16838"/>
       <w:pgMar w:top="1417" w:right="1701" w:bottom="1417" w:left="1701" w:header="708" w:footer="708" w:gutter="0"/>
       <w:cols w:space="708"/>
@@ -3196,7 +2882,7 @@
 </file>
 
 <file path=word/endnotes.xml><?xml version="1.0" encoding="utf-8"?>
-<w:endnotes xmlns:wpc="http://schemas.microsoft.com/office/word/2010/wordprocessingCanvas" xmlns:cx="http://schemas.microsoft.com/office/drawing/2014/chartex" xmlns:cx1="http://schemas.microsoft.com/office/drawing/2015/9/8/chartex" xmlns:cx2="http://schemas.microsoft.com/office/drawing/2015/10/21/chartex" xmlns:cx3="http://schemas.microsoft.com/office/drawing/2016/5/9/chartex" xmlns:cx4="http://schemas.microsoft.com/office/drawing/2016/5/10/chartex" xmlns:cx5="http://schemas.microsoft.com/office/drawing/2016/5/11/chartex" xmlns:cx6="http://schemas.microsoft.com/office/drawing/2016/5/12/chartex" xmlns:cx7="http://schemas.microsoft.com/office/drawing/2016/5/13/chartex" xmlns:cx8="http://schemas.microsoft.com/office/drawing/2016/5/14/chartex" xmlns:mc="http://schemas.openxmlformats.org/markup-compatibility/2006" xmlns:aink="http://schemas.microsoft.com/office/drawing/2016/ink" xmlns:am3d="http://schemas.microsoft.com/office/drawing/2017/model3d" xmlns:o="urn:schemas-microsoft-com:office:office" xmlns:r="http://schemas.openxmlformats.org/officeDocument/2006/relationships" xmlns:m="http://schemas.openxmlformats.org/officeDocument/2006/math" xmlns:v="urn:schemas-microsoft-com:vml" xmlns:wp14="http://schemas.microsoft.com/office/word/2010/wordprocessingDrawing" xmlns:wp="http://schemas.openxmlformats.org/drawingml/2006/wordprocessingDrawing" xmlns:w10="urn:schemas-microsoft-com:office:word" xmlns:w="http://schemas.openxmlformats.org/wordprocessingml/2006/main" xmlns:w14="http://schemas.microsoft.com/office/word/2010/wordml" xmlns:w15="http://schemas.microsoft.com/office/word/2012/wordml" xmlns:w16cid="http://schemas.microsoft.com/office/word/2016/wordml/cid" xmlns:w16se="http://schemas.microsoft.com/office/word/2015/wordml/symex" xmlns:wpg="http://schemas.microsoft.com/office/word/2010/wordprocessingGroup" xmlns:wpi="http://schemas.microsoft.com/office/word/2010/wordprocessingInk" xmlns:wne="http://schemas.microsoft.com/office/word/2006/wordml" xmlns:wps="http://schemas.microsoft.com/office/word/2010/wordprocessingShape" mc:Ignorable="w14 w15 w16se w16cid wp14">
+<w:endnotes xmlns:wpc="http://schemas.microsoft.com/office/word/2010/wordprocessingCanvas" xmlns:cx="http://schemas.microsoft.com/office/drawing/2014/chartex" xmlns:cx1="http://schemas.microsoft.com/office/drawing/2015/9/8/chartex" xmlns:cx2="http://schemas.microsoft.com/office/drawing/2015/10/21/chartex" xmlns:cx3="http://schemas.microsoft.com/office/drawing/2016/5/9/chartex" xmlns:cx4="http://schemas.microsoft.com/office/drawing/2016/5/10/chartex" xmlns:cx5="http://schemas.microsoft.com/office/drawing/2016/5/11/chartex" xmlns:cx6="http://schemas.microsoft.com/office/drawing/2016/5/12/chartex" xmlns:cx7="http://schemas.microsoft.com/office/drawing/2016/5/13/chartex" xmlns:cx8="http://schemas.microsoft.com/office/drawing/2016/5/14/chartex" xmlns:mc="http://schemas.openxmlformats.org/markup-compatibility/2006" xmlns:aink="http://schemas.microsoft.com/office/drawing/2016/ink" xmlns:am3d="http://schemas.microsoft.com/office/drawing/2017/model3d" xmlns:o="urn:schemas-microsoft-com:office:office" xmlns:oel="http://schemas.microsoft.com/office/2019/extlst" xmlns:r="http://schemas.openxmlformats.org/officeDocument/2006/relationships" xmlns:m="http://schemas.openxmlformats.org/officeDocument/2006/math" xmlns:v="urn:schemas-microsoft-com:vml" xmlns:wp14="http://schemas.microsoft.com/office/word/2010/wordprocessingDrawing" xmlns:wp="http://schemas.openxmlformats.org/drawingml/2006/wordprocessingDrawing" xmlns:w10="urn:schemas-microsoft-com:office:word" xmlns:w="http://schemas.openxmlformats.org/wordprocessingml/2006/main" xmlns:w14="http://schemas.microsoft.com/office/word/2010/wordml" xmlns:w15="http://schemas.microsoft.com/office/word/2012/wordml" xmlns:w16cex="http://schemas.microsoft.com/office/word/2018/wordml/cex" xmlns:w16cid="http://schemas.microsoft.com/office/word/2016/wordml/cid" xmlns:w16="http://schemas.microsoft.com/office/word/2018/wordml" xmlns:w16du="http://schemas.microsoft.com/office/word/2023/wordml/word16du" xmlns:w16sdtdh="http://schemas.microsoft.com/office/word/2020/wordml/sdtdatahash" xmlns:w16se="http://schemas.microsoft.com/office/word/2015/wordml/symex" xmlns:wpg="http://schemas.microsoft.com/office/word/2010/wordprocessingGroup" xmlns:wpi="http://schemas.microsoft.com/office/word/2010/wordprocessingInk" xmlns:wne="http://schemas.microsoft.com/office/word/2006/wordml" xmlns:wps="http://schemas.microsoft.com/office/word/2010/wordprocessingShape" mc:Ignorable="w14 w15 w16se w16cid w16 w16cex w16sdtdh wp14">
   <w:endnote w:type="separator" w:id="-1">
     <w:p>
       <w:pPr>
@@ -3221,7 +2907,7 @@
 </file>
 
 <file path=word/footnotes.xml><?xml version="1.0" encoding="utf-8"?>
-<w:footnotes xmlns:wpc="http://schemas.microsoft.com/office/word/2010/wordprocessingCanvas" xmlns:cx="http://schemas.microsoft.com/office/drawing/2014/chartex" xmlns:cx1="http://schemas.microsoft.com/office/drawing/2015/9/8/chartex" xmlns:cx2="http://schemas.microsoft.com/office/drawing/2015/10/21/chartex" xmlns:cx3="http://schemas.microsoft.com/office/drawing/2016/5/9/chartex" xmlns:cx4="http://schemas.microsoft.com/office/drawing/2016/5/10/chartex" xmlns:cx5="http://schemas.microsoft.com/office/drawing/2016/5/11/chartex" xmlns:cx6="http://schemas.microsoft.com/office/drawing/2016/5/12/chartex" xmlns:cx7="http://schemas.microsoft.com/office/drawing/2016/5/13/chartex" xmlns:cx8="http://schemas.microsoft.com/office/drawing/2016/5/14/chartex" xmlns:mc="http://schemas.openxmlformats.org/markup-compatibility/2006" xmlns:aink="http://schemas.microsoft.com/office/drawing/2016/ink" xmlns:am3d="http://schemas.microsoft.com/office/drawing/2017/model3d" xmlns:o="urn:schemas-microsoft-com:office:office" xmlns:r="http://schemas.openxmlformats.org/officeDocument/2006/relationships" xmlns:m="http://schemas.openxmlformats.org/officeDocument/2006/math" xmlns:v="urn:schemas-microsoft-com:vml" xmlns:wp14="http://schemas.microsoft.com/office/word/2010/wordprocessingDrawing" xmlns:wp="http://schemas.openxmlformats.org/drawingml/2006/wordprocessingDrawing" xmlns:w10="urn:schemas-microsoft-com:office:word" xmlns:w="http://schemas.openxmlformats.org/wordprocessingml/2006/main" xmlns:w14="http://schemas.microsoft.com/office/word/2010/wordml" xmlns:w15="http://schemas.microsoft.com/office/word/2012/wordml" xmlns:w16cid="http://schemas.microsoft.com/office/word/2016/wordml/cid" xmlns:w16se="http://schemas.microsoft.com/office/word/2015/wordml/symex" xmlns:wpg="http://schemas.microsoft.com/office/word/2010/wordprocessingGroup" xmlns:wpi="http://schemas.microsoft.com/office/word/2010/wordprocessingInk" xmlns:wne="http://schemas.microsoft.com/office/word/2006/wordml" xmlns:wps="http://schemas.microsoft.com/office/word/2010/wordprocessingShape" mc:Ignorable="w14 w15 w16se w16cid wp14">
+<w:footnotes xmlns:wpc="http://schemas.microsoft.com/office/word/2010/wordprocessingCanvas" xmlns:cx="http://schemas.microsoft.com/office/drawing/2014/chartex" xmlns:cx1="http://schemas.microsoft.com/office/drawing/2015/9/8/chartex" xmlns:cx2="http://schemas.microsoft.com/office/drawing/2015/10/21/chartex" xmlns:cx3="http://schemas.microsoft.com/office/drawing/2016/5/9/chartex" xmlns:cx4="http://schemas.microsoft.com/office/drawing/2016/5/10/chartex" xmlns:cx5="http://schemas.microsoft.com/office/drawing/2016/5/11/chartex" xmlns:cx6="http://schemas.microsoft.com/office/drawing/2016/5/12/chartex" xmlns:cx7="http://schemas.microsoft.com/office/drawing/2016/5/13/chartex" xmlns:cx8="http://schemas.microsoft.com/office/drawing/2016/5/14/chartex" xmlns:mc="http://schemas.openxmlformats.org/markup-compatibility/2006" xmlns:aink="http://schemas.microsoft.com/office/drawing/2016/ink" xmlns:am3d="http://schemas.microsoft.com/office/drawing/2017/model3d" xmlns:o="urn:schemas-microsoft-com:office:office" xmlns:oel="http://schemas.microsoft.com/office/2019/extlst" xmlns:r="http://schemas.openxmlformats.org/officeDocument/2006/relationships" xmlns:m="http://schemas.openxmlformats.org/officeDocument/2006/math" xmlns:v="urn:schemas-microsoft-com:vml" xmlns:wp14="http://schemas.microsoft.com/office/word/2010/wordprocessingDrawing" xmlns:wp="http://schemas.openxmlformats.org/drawingml/2006/wordprocessingDrawing" xmlns:w10="urn:schemas-microsoft-com:office:word" xmlns:w="http://schemas.openxmlformats.org/wordprocessingml/2006/main" xmlns:w14="http://schemas.microsoft.com/office/word/2010/wordml" xmlns:w15="http://schemas.microsoft.com/office/word/2012/wordml" xmlns:w16cex="http://schemas.microsoft.com/office/word/2018/wordml/cex" xmlns:w16cid="http://schemas.microsoft.com/office/word/2016/wordml/cid" xmlns:w16="http://schemas.microsoft.com/office/word/2018/wordml" xmlns:w16du="http://schemas.microsoft.com/office/word/2023/wordml/word16du" xmlns:w16sdtdh="http://schemas.microsoft.com/office/word/2020/wordml/sdtdatahash" xmlns:w16se="http://schemas.microsoft.com/office/word/2015/wordml/symex" xmlns:wpg="http://schemas.microsoft.com/office/word/2010/wordprocessingGroup" xmlns:wpi="http://schemas.microsoft.com/office/word/2010/wordprocessingInk" xmlns:wne="http://schemas.microsoft.com/office/word/2006/wordml" xmlns:wps="http://schemas.microsoft.com/office/word/2010/wordprocessingShape" mc:Ignorable="w14 w15 w16se w16cid w16 w16cex w16sdtdh wp14">
   <w:footnote w:type="separator" w:id="-1">
     <w:p>
       <w:pPr>
@@ -3246,7 +2932,7 @@
 </file>
 
 <file path=word/header1.xml><?xml version="1.0" encoding="utf-8"?>
-<w:hdr xmlns:wpc="http://schemas.microsoft.com/office/word/2010/wordprocessingCanvas" xmlns:cx="http://schemas.microsoft.com/office/drawing/2014/chartex" xmlns:cx1="http://schemas.microsoft.com/office/drawing/2015/9/8/chartex" xmlns:cx2="http://schemas.microsoft.com/office/drawing/2015/10/21/chartex" xmlns:cx3="http://schemas.microsoft.com/office/drawing/2016/5/9/chartex" xmlns:cx4="http://schemas.microsoft.com/office/drawing/2016/5/10/chartex" xmlns:cx5="http://schemas.microsoft.com/office/drawing/2016/5/11/chartex" xmlns:cx6="http://schemas.microsoft.com/office/drawing/2016/5/12/chartex" xmlns:cx7="http://schemas.microsoft.com/office/drawing/2016/5/13/chartex" xmlns:cx8="http://schemas.microsoft.com/office/drawing/2016/5/14/chartex" xmlns:mc="http://schemas.openxmlformats.org/markup-compatibility/2006" xmlns:aink="http://schemas.microsoft.com/office/drawing/2016/ink" xmlns:am3d="http://schemas.microsoft.com/office/drawing/2017/model3d" xmlns:o="urn:schemas-microsoft-com:office:office" xmlns:r="http://schemas.openxmlformats.org/officeDocument/2006/relationships" xmlns:m="http://schemas.openxmlformats.org/officeDocument/2006/math" xmlns:v="urn:schemas-microsoft-com:vml" xmlns:wp14="http://schemas.microsoft.com/office/word/2010/wordprocessingDrawing" xmlns:wp="http://schemas.openxmlformats.org/drawingml/2006/wordprocessingDrawing" xmlns:w10="urn:schemas-microsoft-com:office:word" xmlns:w="http://schemas.openxmlformats.org/wordprocessingml/2006/main" xmlns:w14="http://schemas.microsoft.com/office/word/2010/wordml" xmlns:w15="http://schemas.microsoft.com/office/word/2012/wordml" xmlns:w16cid="http://schemas.microsoft.com/office/word/2016/wordml/cid" xmlns:w16se="http://schemas.microsoft.com/office/word/2015/wordml/symex" xmlns:wpg="http://schemas.microsoft.com/office/word/2010/wordprocessingGroup" xmlns:wpi="http://schemas.microsoft.com/office/word/2010/wordprocessingInk" xmlns:wne="http://schemas.microsoft.com/office/word/2006/wordml" xmlns:wps="http://schemas.microsoft.com/office/word/2010/wordprocessingShape" mc:Ignorable="w14 w15 w16se w16cid wp14">
+<w:hdr xmlns:wpc="http://schemas.microsoft.com/office/word/2010/wordprocessingCanvas" xmlns:cx="http://schemas.microsoft.com/office/drawing/2014/chartex" xmlns:cx1="http://schemas.microsoft.com/office/drawing/2015/9/8/chartex" xmlns:cx2="http://schemas.microsoft.com/office/drawing/2015/10/21/chartex" xmlns:cx3="http://schemas.microsoft.com/office/drawing/2016/5/9/chartex" xmlns:cx4="http://schemas.microsoft.com/office/drawing/2016/5/10/chartex" xmlns:cx5="http://schemas.microsoft.com/office/drawing/2016/5/11/chartex" xmlns:cx6="http://schemas.microsoft.com/office/drawing/2016/5/12/chartex" xmlns:cx7="http://schemas.microsoft.com/office/drawing/2016/5/13/chartex" xmlns:cx8="http://schemas.microsoft.com/office/drawing/2016/5/14/chartex" xmlns:mc="http://schemas.openxmlformats.org/markup-compatibility/2006" xmlns:aink="http://schemas.microsoft.com/office/drawing/2016/ink" xmlns:am3d="http://schemas.microsoft.com/office/drawing/2017/model3d" xmlns:o="urn:schemas-microsoft-com:office:office" xmlns:oel="http://schemas.microsoft.com/office/2019/extlst" xmlns:r="http://schemas.openxmlformats.org/officeDocument/2006/relationships" xmlns:m="http://schemas.openxmlformats.org/officeDocument/2006/math" xmlns:v="urn:schemas-microsoft-com:vml" xmlns:wp14="http://schemas.microsoft.com/office/word/2010/wordprocessingDrawing" xmlns:wp="http://schemas.openxmlformats.org/drawingml/2006/wordprocessingDrawing" xmlns:w10="urn:schemas-microsoft-com:office:word" xmlns:w="http://schemas.openxmlformats.org/wordprocessingml/2006/main" xmlns:w14="http://schemas.microsoft.com/office/word/2010/wordml" xmlns:w15="http://schemas.microsoft.com/office/word/2012/wordml" xmlns:w16cex="http://schemas.microsoft.com/office/word/2018/wordml/cex" xmlns:w16cid="http://schemas.microsoft.com/office/word/2016/wordml/cid" xmlns:w16="http://schemas.microsoft.com/office/word/2018/wordml" xmlns:w16du="http://schemas.microsoft.com/office/word/2023/wordml/word16du" xmlns:w16sdtdh="http://schemas.microsoft.com/office/word/2020/wordml/sdtdatahash" xmlns:w16se="http://schemas.microsoft.com/office/word/2015/wordml/symex" xmlns:wpg="http://schemas.microsoft.com/office/word/2010/wordprocessingGroup" xmlns:wpi="http://schemas.microsoft.com/office/word/2010/wordprocessingInk" xmlns:wne="http://schemas.microsoft.com/office/word/2006/wordml" xmlns:wps="http://schemas.microsoft.com/office/word/2010/wordprocessingShape" mc:Ignorable="w14 w15 w16se w16cid w16 w16cex w16sdtdh wp14">
   <w:p>
     <w:pPr>
       <w:pStyle w:val="Encabezado"/>
@@ -3270,7 +2956,22 @@
       <w:t>Fecha:</w:t>
     </w:r>
     <w:r>
-      <w:t xml:space="preserve"> 22/09/2018</w:t>
+      <w:t xml:space="preserve"> </w:t>
+    </w:r>
+    <w:r>
+      <w:t>09</w:t>
+    </w:r>
+    <w:r>
+      <w:t>/0</w:t>
+    </w:r>
+    <w:r>
+      <w:t>4</w:t>
+    </w:r>
+    <w:r>
+      <w:t>/20</w:t>
+    </w:r>
+    <w:r>
+      <w:t>23</w:t>
     </w:r>
   </w:p>
   <w:p>
@@ -3282,7 +2983,7 @@
 </file>
 
 <file path=word/numbering.xml><?xml version="1.0" encoding="utf-8"?>
-<w:numbering xmlns:wpc="http://schemas.microsoft.com/office/word/2010/wordprocessingCanvas" xmlns:cx="http://schemas.microsoft.com/office/drawing/2014/chartex" xmlns:cx1="http://schemas.microsoft.com/office/drawing/2015/9/8/chartex" xmlns:cx2="http://schemas.microsoft.com/office/drawing/2015/10/21/chartex" xmlns:cx3="http://schemas.microsoft.com/office/drawing/2016/5/9/chartex" xmlns:cx4="http://schemas.microsoft.com/office/drawing/2016/5/10/chartex" xmlns:cx5="http://schemas.microsoft.com/office/drawing/2016/5/11/chartex" xmlns:cx6="http://schemas.microsoft.com/office/drawing/2016/5/12/chartex" xmlns:cx7="http://schemas.microsoft.com/office/drawing/2016/5/13/chartex" xmlns:cx8="http://schemas.microsoft.com/office/drawing/2016/5/14/chartex" xmlns:mc="http://schemas.openxmlformats.org/markup-compatibility/2006" xmlns:aink="http://schemas.microsoft.com/office/drawing/2016/ink" xmlns:am3d="http://schemas.microsoft.com/office/drawing/2017/model3d" xmlns:o="urn:schemas-microsoft-com:office:office" xmlns:r="http://schemas.openxmlformats.org/officeDocument/2006/relationships" xmlns:m="http://schemas.openxmlformats.org/officeDocument/2006/math" xmlns:v="urn:schemas-microsoft-com:vml" xmlns:wp14="http://schemas.microsoft.com/office/word/2010/wordprocessingDrawing" xmlns:wp="http://schemas.openxmlformats.org/drawingml/2006/wordprocessingDrawing" xmlns:w10="urn:schemas-microsoft-com:office:word" xmlns:w="http://schemas.openxmlformats.org/wordprocessingml/2006/main" xmlns:w14="http://schemas.microsoft.com/office/word/2010/wordml" xmlns:w15="http://schemas.microsoft.com/office/word/2012/wordml" xmlns:w16cid="http://schemas.microsoft.com/office/word/2016/wordml/cid" xmlns:w16se="http://schemas.microsoft.com/office/word/2015/wordml/symex" xmlns:wpg="http://schemas.microsoft.com/office/word/2010/wordprocessingGroup" xmlns:wpi="http://schemas.microsoft.com/office/word/2010/wordprocessingInk" xmlns:wne="http://schemas.microsoft.com/office/word/2006/wordml" xmlns:wps="http://schemas.microsoft.com/office/word/2010/wordprocessingShape" mc:Ignorable="w14 w15 w16se w16cid wp14">
+<w:numbering xmlns:wpc="http://schemas.microsoft.com/office/word/2010/wordprocessingCanvas" xmlns:cx="http://schemas.microsoft.com/office/drawing/2014/chartex" xmlns:cx1="http://schemas.microsoft.com/office/drawing/2015/9/8/chartex" xmlns:cx2="http://schemas.microsoft.com/office/drawing/2015/10/21/chartex" xmlns:cx3="http://schemas.microsoft.com/office/drawing/2016/5/9/chartex" xmlns:cx4="http://schemas.microsoft.com/office/drawing/2016/5/10/chartex" xmlns:cx5="http://schemas.microsoft.com/office/drawing/2016/5/11/chartex" xmlns:cx6="http://schemas.microsoft.com/office/drawing/2016/5/12/chartex" xmlns:cx7="http://schemas.microsoft.com/office/drawing/2016/5/13/chartex" xmlns:cx8="http://schemas.microsoft.com/office/drawing/2016/5/14/chartex" xmlns:mc="http://schemas.openxmlformats.org/markup-compatibility/2006" xmlns:aink="http://schemas.microsoft.com/office/drawing/2016/ink" xmlns:am3d="http://schemas.microsoft.com/office/drawing/2017/model3d" xmlns:o="urn:schemas-microsoft-com:office:office" xmlns:oel="http://schemas.microsoft.com/office/2019/extlst" xmlns:r="http://schemas.openxmlformats.org/officeDocument/2006/relationships" xmlns:m="http://schemas.openxmlformats.org/officeDocument/2006/math" xmlns:v="urn:schemas-microsoft-com:vml" xmlns:wp14="http://schemas.microsoft.com/office/word/2010/wordprocessingDrawing" xmlns:wp="http://schemas.openxmlformats.org/drawingml/2006/wordprocessingDrawing" xmlns:w10="urn:schemas-microsoft-com:office:word" xmlns:w="http://schemas.openxmlformats.org/wordprocessingml/2006/main" xmlns:w14="http://schemas.microsoft.com/office/word/2010/wordml" xmlns:w15="http://schemas.microsoft.com/office/word/2012/wordml" xmlns:w16cex="http://schemas.microsoft.com/office/word/2018/wordml/cex" xmlns:w16cid="http://schemas.microsoft.com/office/word/2016/wordml/cid" xmlns:w16="http://schemas.microsoft.com/office/word/2018/wordml" xmlns:w16du="http://schemas.microsoft.com/office/word/2023/wordml/word16du" xmlns:w16sdtdh="http://schemas.microsoft.com/office/word/2020/wordml/sdtdatahash" xmlns:w16se="http://schemas.microsoft.com/office/word/2015/wordml/symex" xmlns:wpg="http://schemas.microsoft.com/office/word/2010/wordprocessingGroup" xmlns:wpi="http://schemas.microsoft.com/office/word/2010/wordprocessingInk" xmlns:wne="http://schemas.microsoft.com/office/word/2006/wordml" xmlns:wps="http://schemas.microsoft.com/office/word/2010/wordprocessingShape" mc:Ignorable="w14 w15 w16se w16cid w16 w16cex w16sdtdh wp14">
   <w:numPicBullet w:numPicBulletId="0">
     <w:pict>
       <v:shapetype id="_x0000_t75" coordsize="21600,21600" o:spt="75" o:preferrelative="t" path="m@4@5l@4@11@9@11@9@5xe" filled="f" stroked="f">
@@ -3304,7 +3005,7 @@
         <v:path o:extrusionok="f" gradientshapeok="t" o:connecttype="rect"/>
         <o:lock v:ext="edit" aspectratio="t"/>
       </v:shapetype>
-      <v:shape id="_x0000_i1027" type="#_x0000_t75" style="width:11.25pt;height:11.25pt" o:bullet="t">
+      <v:shape id="_x0000_i1055" type="#_x0000_t75" style="width:11.25pt;height:11.25pt" o:bullet="t">
         <v:imagedata r:id="rId1" o:title="mso2A53"/>
       </v:shape>
     </w:pict>
@@ -3932,6 +3633,118 @@
     </w:lvl>
   </w:abstractNum>
   <w:abstractNum w:abstractNumId="5" w15:restartNumberingAfterBreak="0">
+    <w:nsid w:val="6CBC3B3C"/>
+    <w:multiLevelType w:val="hybridMultilevel"/>
+    <w:tmpl w:val="06D8ED0C"/>
+    <w:lvl w:ilvl="0" w:tplc="D1A68970">
+      <w:numFmt w:val="bullet"/>
+      <w:lvlText w:val="-"/>
+      <w:lvlJc w:val="left"/>
+      <w:pPr>
+        <w:ind w:left="720" w:hanging="360"/>
+      </w:pPr>
+      <w:rPr>
+        <w:rFonts w:ascii="Arial" w:eastAsiaTheme="minorHAnsi" w:hAnsi="Arial" w:cs="Arial" w:hint="default"/>
+      </w:rPr>
+    </w:lvl>
+    <w:lvl w:ilvl="1" w:tplc="280A0003" w:tentative="1">
+      <w:start w:val="1"/>
+      <w:numFmt w:val="bullet"/>
+      <w:lvlText w:val="o"/>
+      <w:lvlJc w:val="left"/>
+      <w:pPr>
+        <w:ind w:left="1440" w:hanging="360"/>
+      </w:pPr>
+      <w:rPr>
+        <w:rFonts w:ascii="Courier New" w:hAnsi="Courier New" w:cs="Courier New" w:hint="default"/>
+      </w:rPr>
+    </w:lvl>
+    <w:lvl w:ilvl="2" w:tplc="280A0005" w:tentative="1">
+      <w:start w:val="1"/>
+      <w:numFmt w:val="bullet"/>
+      <w:lvlText w:val=""/>
+      <w:lvlJc w:val="left"/>
+      <w:pPr>
+        <w:ind w:left="2160" w:hanging="360"/>
+      </w:pPr>
+      <w:rPr>
+        <w:rFonts w:ascii="Wingdings" w:hAnsi="Wingdings" w:hint="default"/>
+      </w:rPr>
+    </w:lvl>
+    <w:lvl w:ilvl="3" w:tplc="280A0001" w:tentative="1">
+      <w:start w:val="1"/>
+      <w:numFmt w:val="bullet"/>
+      <w:lvlText w:val=""/>
+      <w:lvlJc w:val="left"/>
+      <w:pPr>
+        <w:ind w:left="2880" w:hanging="360"/>
+      </w:pPr>
+      <w:rPr>
+        <w:rFonts w:ascii="Symbol" w:hAnsi="Symbol" w:hint="default"/>
+      </w:rPr>
+    </w:lvl>
+    <w:lvl w:ilvl="4" w:tplc="280A0003" w:tentative="1">
+      <w:start w:val="1"/>
+      <w:numFmt w:val="bullet"/>
+      <w:lvlText w:val="o"/>
+      <w:lvlJc w:val="left"/>
+      <w:pPr>
+        <w:ind w:left="3600" w:hanging="360"/>
+      </w:pPr>
+      <w:rPr>
+        <w:rFonts w:ascii="Courier New" w:hAnsi="Courier New" w:cs="Courier New" w:hint="default"/>
+      </w:rPr>
+    </w:lvl>
+    <w:lvl w:ilvl="5" w:tplc="280A0005" w:tentative="1">
+      <w:start w:val="1"/>
+      <w:numFmt w:val="bullet"/>
+      <w:lvlText w:val=""/>
+      <w:lvlJc w:val="left"/>
+      <w:pPr>
+        <w:ind w:left="4320" w:hanging="360"/>
+      </w:pPr>
+      <w:rPr>
+        <w:rFonts w:ascii="Wingdings" w:hAnsi="Wingdings" w:hint="default"/>
+      </w:rPr>
+    </w:lvl>
+    <w:lvl w:ilvl="6" w:tplc="280A0001" w:tentative="1">
+      <w:start w:val="1"/>
+      <w:numFmt w:val="bullet"/>
+      <w:lvlText w:val=""/>
+      <w:lvlJc w:val="left"/>
+      <w:pPr>
+        <w:ind w:left="5040" w:hanging="360"/>
+      </w:pPr>
+      <w:rPr>
+        <w:rFonts w:ascii="Symbol" w:hAnsi="Symbol" w:hint="default"/>
+      </w:rPr>
+    </w:lvl>
+    <w:lvl w:ilvl="7" w:tplc="280A0003" w:tentative="1">
+      <w:start w:val="1"/>
+      <w:numFmt w:val="bullet"/>
+      <w:lvlText w:val="o"/>
+      <w:lvlJc w:val="left"/>
+      <w:pPr>
+        <w:ind w:left="5760" w:hanging="360"/>
+      </w:pPr>
+      <w:rPr>
+        <w:rFonts w:ascii="Courier New" w:hAnsi="Courier New" w:cs="Courier New" w:hint="default"/>
+      </w:rPr>
+    </w:lvl>
+    <w:lvl w:ilvl="8" w:tplc="280A0005" w:tentative="1">
+      <w:start w:val="1"/>
+      <w:numFmt w:val="bullet"/>
+      <w:lvlText w:val=""/>
+      <w:lvlJc w:val="left"/>
+      <w:pPr>
+        <w:ind w:left="6480" w:hanging="360"/>
+      </w:pPr>
+      <w:rPr>
+        <w:rFonts w:ascii="Wingdings" w:hAnsi="Wingdings" w:hint="default"/>
+      </w:rPr>
+    </w:lvl>
+  </w:abstractNum>
+  <w:abstractNum w:abstractNumId="6" w15:restartNumberingAfterBreak="0">
     <w:nsid w:val="6FEC12FA"/>
     <w:multiLevelType w:val="hybridMultilevel"/>
     <w:tmpl w:val="52E489E2"/>
@@ -4045,29 +3858,32 @@
       </w:rPr>
     </w:lvl>
   </w:abstractNum>
-  <w:num w:numId="1">
-    <w:abstractNumId w:val="5"/>
+  <w:num w:numId="1" w16cid:durableId="976836167">
+    <w:abstractNumId w:val="6"/>
   </w:num>
-  <w:num w:numId="2">
+  <w:num w:numId="2" w16cid:durableId="1502621317">
     <w:abstractNumId w:val="0"/>
   </w:num>
-  <w:num w:numId="3">
+  <w:num w:numId="3" w16cid:durableId="1947348689">
     <w:abstractNumId w:val="3"/>
   </w:num>
-  <w:num w:numId="4">
+  <w:num w:numId="4" w16cid:durableId="1580864072">
     <w:abstractNumId w:val="4"/>
   </w:num>
-  <w:num w:numId="5">
+  <w:num w:numId="5" w16cid:durableId="130221263">
     <w:abstractNumId w:val="2"/>
   </w:num>
-  <w:num w:numId="6">
+  <w:num w:numId="6" w16cid:durableId="1696416784">
     <w:abstractNumId w:val="1"/>
+  </w:num>
+  <w:num w:numId="7" w16cid:durableId="2137798972">
+    <w:abstractNumId w:val="5"/>
   </w:num>
 </w:numbering>
 </file>
 
 <file path=word/styles.xml><?xml version="1.0" encoding="utf-8"?>
-<w:styles xmlns:mc="http://schemas.openxmlformats.org/markup-compatibility/2006" xmlns:r="http://schemas.openxmlformats.org/officeDocument/2006/relationships" xmlns:w="http://schemas.openxmlformats.org/wordprocessingml/2006/main" xmlns:w14="http://schemas.microsoft.com/office/word/2010/wordml" xmlns:w15="http://schemas.microsoft.com/office/word/2012/wordml" xmlns:w16cid="http://schemas.microsoft.com/office/word/2016/wordml/cid" xmlns:w16se="http://schemas.microsoft.com/office/word/2015/wordml/symex" mc:Ignorable="w14 w15 w16se w16cid">
+<w:styles xmlns:mc="http://schemas.openxmlformats.org/markup-compatibility/2006" xmlns:r="http://schemas.openxmlformats.org/officeDocument/2006/relationships" xmlns:w="http://schemas.openxmlformats.org/wordprocessingml/2006/main" xmlns:w14="http://schemas.microsoft.com/office/word/2010/wordml" xmlns:w15="http://schemas.microsoft.com/office/word/2012/wordml" xmlns:w16cex="http://schemas.microsoft.com/office/word/2018/wordml/cex" xmlns:w16cid="http://schemas.microsoft.com/office/word/2016/wordml/cid" xmlns:w16="http://schemas.microsoft.com/office/word/2018/wordml" xmlns:w16sdtdh="http://schemas.microsoft.com/office/word/2020/wordml/sdtdatahash" xmlns:w16se="http://schemas.microsoft.com/office/word/2015/wordml/symex" mc:Ignorable="w14 w15 w16se w16cid w16 w16cex w16sdtdh">
   <w:docDefaults>
     <w:rPrDefault>
       <w:rPr>
@@ -4083,7 +3899,7 @@
       </w:pPr>
     </w:pPrDefault>
   </w:docDefaults>
-  <w:latentStyles w:defLockedState="0" w:defUIPriority="99" w:defSemiHidden="0" w:defUnhideWhenUsed="0" w:defQFormat="0" w:count="375">
+  <w:latentStyles w:defLockedState="0" w:defUIPriority="99" w:defSemiHidden="0" w:defUnhideWhenUsed="0" w:defQFormat="0" w:count="376">
     <w:lsdException w:name="Normal" w:uiPriority="0" w:qFormat="1"/>
     <w:lsdException w:name="heading 1" w:uiPriority="9" w:qFormat="1"/>
     <w:lsdException w:name="heading 2" w:semiHidden="1" w:uiPriority="0" w:unhideWhenUsed="1" w:qFormat="1"/>
@@ -4232,11 +4048,11 @@
     <w:lsdException w:name="Table Elegant" w:semiHidden="1" w:unhideWhenUsed="1"/>
     <w:lsdException w:name="Table Professional" w:semiHidden="1" w:unhideWhenUsed="1"/>
     <w:lsdException w:name="Table Subtle 1" w:semiHidden="1" w:unhideWhenUsed="1"/>
+    <w:lsdException w:name="Table Subtle 2" w:semiHidden="1" w:unhideWhenUsed="1"/>
     <w:lsdException w:name="Table Web 1" w:semiHidden="1" w:unhideWhenUsed="1"/>
     <w:lsdException w:name="Table Web 2" w:semiHidden="1" w:unhideWhenUsed="1"/>
     <w:lsdException w:name="Balloon Text" w:semiHidden="1" w:unhideWhenUsed="1"/>
     <w:lsdException w:name="Table Grid" w:uiPriority="39"/>
-    <w:lsdException w:name="Table Theme" w:semiHidden="1" w:unhideWhenUsed="1"/>
     <w:lsdException w:name="Placeholder Text" w:semiHidden="1"/>
     <w:lsdException w:name="No Spacing" w:uiPriority="1" w:qFormat="1"/>
     <w:lsdException w:name="Light Shading" w:uiPriority="60"/>
@@ -4456,6 +4272,7 @@
     <w:lsdException w:name="Smart Hyperlink" w:semiHidden="1" w:unhideWhenUsed="1"/>
     <w:lsdException w:name="Hashtag" w:semiHidden="1" w:unhideWhenUsed="1"/>
     <w:lsdException w:name="Unresolved Mention" w:semiHidden="1" w:unhideWhenUsed="1"/>
+    <w:lsdException w:name="Smart Link" w:semiHidden="1" w:unhideWhenUsed="1"/>
   </w:latentStyles>
   <w:style w:type="paragraph" w:default="1" w:styleId="Normal">
     <w:name w:val="Normal"/>

</xml_diff>